<commit_message>
Log files for analysis and NYC Taxi analysis assignment
</commit_message>
<xml_diff>
--- a/Assignments/BigData/Case study NYC Taxi analysis.docx
+++ b/Assignments/BigData/Case study NYC Taxi analysis.docx
@@ -471,6 +471,52 @@
     </w:p>
     <w:p>
       <w:pPr>
+        <w:ind w:firstLine="360"/>
+      </w:pPr>
+      <w:r>
+        <w:rPr>
+          <w:noProof/>
+        </w:rPr>
+        <w:lastRenderedPageBreak/>
+        <w:drawing>
+          <wp:inline distT="0" distB="0" distL="0" distR="0" wp14:anchorId="58E596D0" wp14:editId="703A4F5F">
+            <wp:extent cx="5731510" cy="996950"/>
+            <wp:effectExtent l="0" t="0" r="2540" b="0"/>
+            <wp:docPr id="1" name="Picture 1"/>
+            <wp:cNvGraphicFramePr>
+              <a:graphicFrameLocks xmlns:a="http://schemas.openxmlformats.org/drawingml/2006/main" noChangeAspect="1"/>
+            </wp:cNvGraphicFramePr>
+            <a:graphic xmlns:a="http://schemas.openxmlformats.org/drawingml/2006/main">
+              <a:graphicData uri="http://schemas.openxmlformats.org/drawingml/2006/picture">
+                <pic:pic xmlns:pic="http://schemas.openxmlformats.org/drawingml/2006/picture">
+                  <pic:nvPicPr>
+                    <pic:cNvPr id="1" name=""/>
+                    <pic:cNvPicPr/>
+                  </pic:nvPicPr>
+                  <pic:blipFill>
+                    <a:blip r:embed="rId6"/>
+                    <a:stretch>
+                      <a:fillRect/>
+                    </a:stretch>
+                  </pic:blipFill>
+                  <pic:spPr>
+                    <a:xfrm>
+                      <a:off x="0" y="0"/>
+                      <a:ext cx="5731510" cy="996950"/>
+                    </a:xfrm>
+                    <a:prstGeom prst="rect">
+                      <a:avLst/>
+                    </a:prstGeom>
+                  </pic:spPr>
+                </pic:pic>
+              </a:graphicData>
+            </a:graphic>
+          </wp:inline>
+        </w:drawing>
+      </w:r>
+    </w:p>
+    <w:p>
+      <w:pPr>
         <w:pStyle w:val="ListParagraph"/>
         <w:numPr>
           <w:ilvl w:val="0"/>
@@ -490,6 +536,51 @@
     </w:p>
     <w:p>
       <w:pPr>
+        <w:ind w:firstLine="360"/>
+      </w:pPr>
+      <w:r>
+        <w:rPr>
+          <w:noProof/>
+        </w:rPr>
+        <w:drawing>
+          <wp:inline distT="0" distB="0" distL="0" distR="0" wp14:anchorId="0B129188" wp14:editId="340ABDED">
+            <wp:extent cx="5731510" cy="504825"/>
+            <wp:effectExtent l="0" t="0" r="2540" b="9525"/>
+            <wp:docPr id="2" name="Picture 2"/>
+            <wp:cNvGraphicFramePr>
+              <a:graphicFrameLocks xmlns:a="http://schemas.openxmlformats.org/drawingml/2006/main" noChangeAspect="1"/>
+            </wp:cNvGraphicFramePr>
+            <a:graphic xmlns:a="http://schemas.openxmlformats.org/drawingml/2006/main">
+              <a:graphicData uri="http://schemas.openxmlformats.org/drawingml/2006/picture">
+                <pic:pic xmlns:pic="http://schemas.openxmlformats.org/drawingml/2006/picture">
+                  <pic:nvPicPr>
+                    <pic:cNvPr id="1" name=""/>
+                    <pic:cNvPicPr/>
+                  </pic:nvPicPr>
+                  <pic:blipFill>
+                    <a:blip r:embed="rId7"/>
+                    <a:stretch>
+                      <a:fillRect/>
+                    </a:stretch>
+                  </pic:blipFill>
+                  <pic:spPr>
+                    <a:xfrm>
+                      <a:off x="0" y="0"/>
+                      <a:ext cx="5731510" cy="504825"/>
+                    </a:xfrm>
+                    <a:prstGeom prst="rect">
+                      <a:avLst/>
+                    </a:prstGeom>
+                  </pic:spPr>
+                </pic:pic>
+              </a:graphicData>
+            </a:graphic>
+          </wp:inline>
+        </w:drawing>
+      </w:r>
+    </w:p>
+    <w:p>
+      <w:pPr>
         <w:pStyle w:val="ListParagraph"/>
         <w:numPr>
           <w:ilvl w:val="0"/>
@@ -509,6 +600,51 @@
     </w:p>
     <w:p>
       <w:pPr>
+        <w:ind w:firstLine="360"/>
+      </w:pPr>
+      <w:r>
+        <w:rPr>
+          <w:noProof/>
+        </w:rPr>
+        <w:drawing>
+          <wp:inline distT="0" distB="0" distL="0" distR="0" wp14:anchorId="67462B3F" wp14:editId="09F605C1">
+            <wp:extent cx="2981325" cy="2819400"/>
+            <wp:effectExtent l="0" t="0" r="9525" b="0"/>
+            <wp:docPr id="3" name="Picture 3"/>
+            <wp:cNvGraphicFramePr>
+              <a:graphicFrameLocks xmlns:a="http://schemas.openxmlformats.org/drawingml/2006/main" noChangeAspect="1"/>
+            </wp:cNvGraphicFramePr>
+            <a:graphic xmlns:a="http://schemas.openxmlformats.org/drawingml/2006/main">
+              <a:graphicData uri="http://schemas.openxmlformats.org/drawingml/2006/picture">
+                <pic:pic xmlns:pic="http://schemas.openxmlformats.org/drawingml/2006/picture">
+                  <pic:nvPicPr>
+                    <pic:cNvPr id="1" name=""/>
+                    <pic:cNvPicPr/>
+                  </pic:nvPicPr>
+                  <pic:blipFill>
+                    <a:blip r:embed="rId8"/>
+                    <a:stretch>
+                      <a:fillRect/>
+                    </a:stretch>
+                  </pic:blipFill>
+                  <pic:spPr>
+                    <a:xfrm>
+                      <a:off x="0" y="0"/>
+                      <a:ext cx="2981325" cy="2819400"/>
+                    </a:xfrm>
+                    <a:prstGeom prst="rect">
+                      <a:avLst/>
+                    </a:prstGeom>
+                  </pic:spPr>
+                </pic:pic>
+              </a:graphicData>
+            </a:graphic>
+          </wp:inline>
+        </w:drawing>
+      </w:r>
+    </w:p>
+    <w:p>
+      <w:pPr>
         <w:pStyle w:val="ListParagraph"/>
         <w:numPr>
           <w:ilvl w:val="0"/>
@@ -626,6 +762,59 @@
     </w:p>
     <w:p>
       <w:pPr>
+        <w:ind w:left="360"/>
+      </w:pPr>
+      <w:r>
+        <w:t>Yes, there are 31 entries with the following conditions</w:t>
+      </w:r>
+    </w:p>
+    <w:p>
+      <w:pPr>
+        <w:ind w:left="360"/>
+      </w:pPr>
+      <w:r>
+        <w:rPr>
+          <w:noProof/>
+        </w:rPr>
+        <w:drawing>
+          <wp:inline distT="0" distB="0" distL="0" distR="0" wp14:anchorId="337EDA58" wp14:editId="248B3FEE">
+            <wp:extent cx="5124450" cy="2162175"/>
+            <wp:effectExtent l="0" t="0" r="0" b="9525"/>
+            <wp:docPr id="4" name="Picture 4"/>
+            <wp:cNvGraphicFramePr>
+              <a:graphicFrameLocks xmlns:a="http://schemas.openxmlformats.org/drawingml/2006/main" noChangeAspect="1"/>
+            </wp:cNvGraphicFramePr>
+            <a:graphic xmlns:a="http://schemas.openxmlformats.org/drawingml/2006/main">
+              <a:graphicData uri="http://schemas.openxmlformats.org/drawingml/2006/picture">
+                <pic:pic xmlns:pic="http://schemas.openxmlformats.org/drawingml/2006/picture">
+                  <pic:nvPicPr>
+                    <pic:cNvPr id="1" name=""/>
+                    <pic:cNvPicPr/>
+                  </pic:nvPicPr>
+                  <pic:blipFill>
+                    <a:blip r:embed="rId9"/>
+                    <a:stretch>
+                      <a:fillRect/>
+                    </a:stretch>
+                  </pic:blipFill>
+                  <pic:spPr>
+                    <a:xfrm>
+                      <a:off x="0" y="0"/>
+                      <a:ext cx="5124450" cy="2162175"/>
+                    </a:xfrm>
+                    <a:prstGeom prst="rect">
+                      <a:avLst/>
+                    </a:prstGeom>
+                  </pic:spPr>
+                </pic:pic>
+              </a:graphicData>
+            </a:graphic>
+          </wp:inline>
+        </w:drawing>
+      </w:r>
+    </w:p>
+    <w:p>
+      <w:pPr>
         <w:pStyle w:val="ListParagraph"/>
         <w:numPr>
           <w:ilvl w:val="0"/>
@@ -681,7 +870,6 @@
           <w:szCs w:val="18"/>
           <w:shd w:val="clear" w:color="auto" w:fill="FFFFFF"/>
         </w:rPr>
-        <w:lastRenderedPageBreak/>
         <w:t xml:space="preserve">EDA of components associated with Fare Details from </w:t>
       </w:r>
       <w:proofErr w:type="spellStart"/>
@@ -723,6 +911,7 @@
           <w:szCs w:val="18"/>
           <w:shd w:val="clear" w:color="auto" w:fill="FFFFFF"/>
         </w:rPr>
+        <w:lastRenderedPageBreak/>
         <w:t xml:space="preserve">Since </w:t>
       </w:r>
       <w:proofErr w:type="spellStart"/>
@@ -768,6 +957,51 @@
           <w:shd w:val="clear" w:color="auto" w:fill="FFFFFF"/>
         </w:rPr>
         <w:t>.</w:t>
+      </w:r>
+    </w:p>
+    <w:p>
+      <w:pPr>
+        <w:ind w:left="360"/>
+      </w:pPr>
+      <w:r>
+        <w:rPr>
+          <w:noProof/>
+        </w:rPr>
+        <w:drawing>
+          <wp:inline distT="0" distB="0" distL="0" distR="0" wp14:anchorId="6E86C818" wp14:editId="43B72A5E">
+            <wp:extent cx="4657725" cy="2295525"/>
+            <wp:effectExtent l="0" t="0" r="9525" b="9525"/>
+            <wp:docPr id="5" name="Picture 5"/>
+            <wp:cNvGraphicFramePr>
+              <a:graphicFrameLocks xmlns:a="http://schemas.openxmlformats.org/drawingml/2006/main" noChangeAspect="1"/>
+            </wp:cNvGraphicFramePr>
+            <a:graphic xmlns:a="http://schemas.openxmlformats.org/drawingml/2006/main">
+              <a:graphicData uri="http://schemas.openxmlformats.org/drawingml/2006/picture">
+                <pic:pic xmlns:pic="http://schemas.openxmlformats.org/drawingml/2006/picture">
+                  <pic:nvPicPr>
+                    <pic:cNvPr id="1" name=""/>
+                    <pic:cNvPicPr/>
+                  </pic:nvPicPr>
+                  <pic:blipFill>
+                    <a:blip r:embed="rId10"/>
+                    <a:stretch>
+                      <a:fillRect/>
+                    </a:stretch>
+                  </pic:blipFill>
+                  <pic:spPr>
+                    <a:xfrm>
+                      <a:off x="0" y="0"/>
+                      <a:ext cx="4657725" cy="2295525"/>
+                    </a:xfrm>
+                    <a:prstGeom prst="rect">
+                      <a:avLst/>
+                    </a:prstGeom>
+                  </pic:spPr>
+                </pic:pic>
+              </a:graphicData>
+            </a:graphic>
+          </wp:inline>
+        </w:drawing>
       </w:r>
     </w:p>
     <w:p>
@@ -835,6 +1069,96 @@
     </w:p>
     <w:p>
       <w:pPr>
+        <w:ind w:left="360"/>
+      </w:pPr>
+      <w:r>
+        <w:rPr>
+          <w:noProof/>
+        </w:rPr>
+        <w:drawing>
+          <wp:inline distT="0" distB="0" distL="0" distR="0" wp14:anchorId="57402054" wp14:editId="522511DA">
+            <wp:extent cx="4552950" cy="2028825"/>
+            <wp:effectExtent l="0" t="0" r="0" b="9525"/>
+            <wp:docPr id="6" name="Picture 6"/>
+            <wp:cNvGraphicFramePr>
+              <a:graphicFrameLocks xmlns:a="http://schemas.openxmlformats.org/drawingml/2006/main" noChangeAspect="1"/>
+            </wp:cNvGraphicFramePr>
+            <a:graphic xmlns:a="http://schemas.openxmlformats.org/drawingml/2006/main">
+              <a:graphicData uri="http://schemas.openxmlformats.org/drawingml/2006/picture">
+                <pic:pic xmlns:pic="http://schemas.openxmlformats.org/drawingml/2006/picture">
+                  <pic:nvPicPr>
+                    <pic:cNvPr id="1" name=""/>
+                    <pic:cNvPicPr/>
+                  </pic:nvPicPr>
+                  <pic:blipFill>
+                    <a:blip r:embed="rId11"/>
+                    <a:stretch>
+                      <a:fillRect/>
+                    </a:stretch>
+                  </pic:blipFill>
+                  <pic:spPr>
+                    <a:xfrm>
+                      <a:off x="0" y="0"/>
+                      <a:ext cx="4552950" cy="2028825"/>
+                    </a:xfrm>
+                    <a:prstGeom prst="rect">
+                      <a:avLst/>
+                    </a:prstGeom>
+                  </pic:spPr>
+                </pic:pic>
+              </a:graphicData>
+            </a:graphic>
+          </wp:inline>
+        </w:drawing>
+      </w:r>
+    </w:p>
+    <w:p>
+      <w:pPr>
+        <w:ind w:left="360"/>
+      </w:pPr>
+      <w:r>
+        <w:rPr>
+          <w:noProof/>
+        </w:rPr>
+        <w:drawing>
+          <wp:inline distT="0" distB="0" distL="0" distR="0" wp14:anchorId="31468885" wp14:editId="3CEF0EBE">
+            <wp:extent cx="5731510" cy="2001520"/>
+            <wp:effectExtent l="0" t="0" r="2540" b="0"/>
+            <wp:docPr id="7" name="Picture 7"/>
+            <wp:cNvGraphicFramePr>
+              <a:graphicFrameLocks xmlns:a="http://schemas.openxmlformats.org/drawingml/2006/main" noChangeAspect="1"/>
+            </wp:cNvGraphicFramePr>
+            <a:graphic xmlns:a="http://schemas.openxmlformats.org/drawingml/2006/main">
+              <a:graphicData uri="http://schemas.openxmlformats.org/drawingml/2006/picture">
+                <pic:pic xmlns:pic="http://schemas.openxmlformats.org/drawingml/2006/picture">
+                  <pic:nvPicPr>
+                    <pic:cNvPr id="1" name=""/>
+                    <pic:cNvPicPr/>
+                  </pic:nvPicPr>
+                  <pic:blipFill>
+                    <a:blip r:embed="rId12"/>
+                    <a:stretch>
+                      <a:fillRect/>
+                    </a:stretch>
+                  </pic:blipFill>
+                  <pic:spPr>
+                    <a:xfrm>
+                      <a:off x="0" y="0"/>
+                      <a:ext cx="5731510" cy="2001520"/>
+                    </a:xfrm>
+                    <a:prstGeom prst="rect">
+                      <a:avLst/>
+                    </a:prstGeom>
+                  </pic:spPr>
+                </pic:pic>
+              </a:graphicData>
+            </a:graphic>
+          </wp:inline>
+        </w:drawing>
+      </w:r>
+    </w:p>
+    <w:p>
+      <w:pPr>
         <w:pStyle w:val="ListParagraph"/>
         <w:numPr>
           <w:ilvl w:val="0"/>
@@ -876,6 +1200,97 @@
     </w:p>
     <w:p>
       <w:pPr>
+        <w:ind w:left="360"/>
+      </w:pPr>
+      <w:r>
+        <w:rPr>
+          <w:noProof/>
+        </w:rPr>
+        <w:drawing>
+          <wp:inline distT="0" distB="0" distL="0" distR="0" wp14:anchorId="168C36D4" wp14:editId="1C2014C5">
+            <wp:extent cx="4010025" cy="1171575"/>
+            <wp:effectExtent l="0" t="0" r="9525" b="9525"/>
+            <wp:docPr id="8" name="Picture 8"/>
+            <wp:cNvGraphicFramePr>
+              <a:graphicFrameLocks xmlns:a="http://schemas.openxmlformats.org/drawingml/2006/main" noChangeAspect="1"/>
+            </wp:cNvGraphicFramePr>
+            <a:graphic xmlns:a="http://schemas.openxmlformats.org/drawingml/2006/main">
+              <a:graphicData uri="http://schemas.openxmlformats.org/drawingml/2006/picture">
+                <pic:pic xmlns:pic="http://schemas.openxmlformats.org/drawingml/2006/picture">
+                  <pic:nvPicPr>
+                    <pic:cNvPr id="1" name=""/>
+                    <pic:cNvPicPr/>
+                  </pic:nvPicPr>
+                  <pic:blipFill>
+                    <a:blip r:embed="rId13"/>
+                    <a:stretch>
+                      <a:fillRect/>
+                    </a:stretch>
+                  </pic:blipFill>
+                  <pic:spPr>
+                    <a:xfrm>
+                      <a:off x="0" y="0"/>
+                      <a:ext cx="4010025" cy="1171575"/>
+                    </a:xfrm>
+                    <a:prstGeom prst="rect">
+                      <a:avLst/>
+                    </a:prstGeom>
+                  </pic:spPr>
+                </pic:pic>
+              </a:graphicData>
+            </a:graphic>
+          </wp:inline>
+        </w:drawing>
+      </w:r>
+    </w:p>
+    <w:p>
+      <w:pPr>
+        <w:ind w:left="360"/>
+      </w:pPr>
+      <w:r>
+        <w:rPr>
+          <w:noProof/>
+        </w:rPr>
+        <w:lastRenderedPageBreak/>
+        <w:drawing>
+          <wp:inline distT="0" distB="0" distL="0" distR="0" wp14:anchorId="46182898" wp14:editId="27DA326D">
+            <wp:extent cx="4267200" cy="590550"/>
+            <wp:effectExtent l="0" t="0" r="0" b="0"/>
+            <wp:docPr id="9" name="Picture 9"/>
+            <wp:cNvGraphicFramePr>
+              <a:graphicFrameLocks xmlns:a="http://schemas.openxmlformats.org/drawingml/2006/main" noChangeAspect="1"/>
+            </wp:cNvGraphicFramePr>
+            <a:graphic xmlns:a="http://schemas.openxmlformats.org/drawingml/2006/main">
+              <a:graphicData uri="http://schemas.openxmlformats.org/drawingml/2006/picture">
+                <pic:pic xmlns:pic="http://schemas.openxmlformats.org/drawingml/2006/picture">
+                  <pic:nvPicPr>
+                    <pic:cNvPr id="1" name=""/>
+                    <pic:cNvPicPr/>
+                  </pic:nvPicPr>
+                  <pic:blipFill>
+                    <a:blip r:embed="rId14"/>
+                    <a:stretch>
+                      <a:fillRect/>
+                    </a:stretch>
+                  </pic:blipFill>
+                  <pic:spPr>
+                    <a:xfrm>
+                      <a:off x="0" y="0"/>
+                      <a:ext cx="4267200" cy="590550"/>
+                    </a:xfrm>
+                    <a:prstGeom prst="rect">
+                      <a:avLst/>
+                    </a:prstGeom>
+                  </pic:spPr>
+                </pic:pic>
+              </a:graphicData>
+            </a:graphic>
+          </wp:inline>
+        </w:drawing>
+      </w:r>
+    </w:p>
+    <w:p>
+      <w:pPr>
         <w:pStyle w:val="ListParagraph"/>
         <w:numPr>
           <w:ilvl w:val="0"/>
@@ -917,6 +1332,51 @@
     </w:p>
     <w:p>
       <w:pPr>
+        <w:ind w:left="360"/>
+      </w:pPr>
+      <w:r>
+        <w:rPr>
+          <w:noProof/>
+        </w:rPr>
+        <w:drawing>
+          <wp:inline distT="0" distB="0" distL="0" distR="0" wp14:anchorId="496D0883" wp14:editId="76EC58DC">
+            <wp:extent cx="3886200" cy="590550"/>
+            <wp:effectExtent l="0" t="0" r="0" b="0"/>
+            <wp:docPr id="10" name="Picture 10"/>
+            <wp:cNvGraphicFramePr>
+              <a:graphicFrameLocks xmlns:a="http://schemas.openxmlformats.org/drawingml/2006/main" noChangeAspect="1"/>
+            </wp:cNvGraphicFramePr>
+            <a:graphic xmlns:a="http://schemas.openxmlformats.org/drawingml/2006/main">
+              <a:graphicData uri="http://schemas.openxmlformats.org/drawingml/2006/picture">
+                <pic:pic xmlns:pic="http://schemas.openxmlformats.org/drawingml/2006/picture">
+                  <pic:nvPicPr>
+                    <pic:cNvPr id="1" name=""/>
+                    <pic:cNvPicPr/>
+                  </pic:nvPicPr>
+                  <pic:blipFill>
+                    <a:blip r:embed="rId15"/>
+                    <a:stretch>
+                      <a:fillRect/>
+                    </a:stretch>
+                  </pic:blipFill>
+                  <pic:spPr>
+                    <a:xfrm>
+                      <a:off x="0" y="0"/>
+                      <a:ext cx="3886200" cy="590550"/>
+                    </a:xfrm>
+                    <a:prstGeom prst="rect">
+                      <a:avLst/>
+                    </a:prstGeom>
+                  </pic:spPr>
+                </pic:pic>
+              </a:graphicData>
+            </a:graphic>
+          </wp:inline>
+        </w:drawing>
+      </w:r>
+    </w:p>
+    <w:p>
+      <w:pPr>
         <w:pStyle w:val="ListParagraph"/>
         <w:numPr>
           <w:ilvl w:val="0"/>
@@ -958,6 +1418,51 @@
     </w:p>
     <w:p>
       <w:pPr>
+        <w:ind w:left="360"/>
+      </w:pPr>
+      <w:r>
+        <w:rPr>
+          <w:noProof/>
+        </w:rPr>
+        <w:drawing>
+          <wp:inline distT="0" distB="0" distL="0" distR="0" wp14:anchorId="7F85DAC7" wp14:editId="4D270ACA">
+            <wp:extent cx="3810000" cy="2733675"/>
+            <wp:effectExtent l="0" t="0" r="0" b="9525"/>
+            <wp:docPr id="11" name="Picture 11"/>
+            <wp:cNvGraphicFramePr>
+              <a:graphicFrameLocks xmlns:a="http://schemas.openxmlformats.org/drawingml/2006/main" noChangeAspect="1"/>
+            </wp:cNvGraphicFramePr>
+            <a:graphic xmlns:a="http://schemas.openxmlformats.org/drawingml/2006/main">
+              <a:graphicData uri="http://schemas.openxmlformats.org/drawingml/2006/picture">
+                <pic:pic xmlns:pic="http://schemas.openxmlformats.org/drawingml/2006/picture">
+                  <pic:nvPicPr>
+                    <pic:cNvPr id="1" name=""/>
+                    <pic:cNvPicPr/>
+                  </pic:nvPicPr>
+                  <pic:blipFill>
+                    <a:blip r:embed="rId16"/>
+                    <a:stretch>
+                      <a:fillRect/>
+                    </a:stretch>
+                  </pic:blipFill>
+                  <pic:spPr>
+                    <a:xfrm>
+                      <a:off x="0" y="0"/>
+                      <a:ext cx="3810000" cy="2733675"/>
+                    </a:xfrm>
+                    <a:prstGeom prst="rect">
+                      <a:avLst/>
+                    </a:prstGeom>
+                  </pic:spPr>
+                </pic:pic>
+              </a:graphicData>
+            </a:graphic>
+          </wp:inline>
+        </w:drawing>
+      </w:r>
+    </w:p>
+    <w:p>
+      <w:pPr>
         <w:pStyle w:val="ListParagraph"/>
         <w:numPr>
           <w:ilvl w:val="0"/>
@@ -1033,6 +1538,51 @@
     </w:p>
     <w:p>
       <w:pPr>
+        <w:ind w:left="360"/>
+      </w:pPr>
+      <w:r>
+        <w:rPr>
+          <w:noProof/>
+        </w:rPr>
+        <w:drawing>
+          <wp:inline distT="0" distB="0" distL="0" distR="0" wp14:anchorId="76BB1DAA" wp14:editId="036E0D14">
+            <wp:extent cx="3819525" cy="762000"/>
+            <wp:effectExtent l="0" t="0" r="9525" b="0"/>
+            <wp:docPr id="12" name="Picture 12"/>
+            <wp:cNvGraphicFramePr>
+              <a:graphicFrameLocks xmlns:a="http://schemas.openxmlformats.org/drawingml/2006/main" noChangeAspect="1"/>
+            </wp:cNvGraphicFramePr>
+            <a:graphic xmlns:a="http://schemas.openxmlformats.org/drawingml/2006/main">
+              <a:graphicData uri="http://schemas.openxmlformats.org/drawingml/2006/picture">
+                <pic:pic xmlns:pic="http://schemas.openxmlformats.org/drawingml/2006/picture">
+                  <pic:nvPicPr>
+                    <pic:cNvPr id="1" name=""/>
+                    <pic:cNvPicPr/>
+                  </pic:nvPicPr>
+                  <pic:blipFill>
+                    <a:blip r:embed="rId17"/>
+                    <a:stretch>
+                      <a:fillRect/>
+                    </a:stretch>
+                  </pic:blipFill>
+                  <pic:spPr>
+                    <a:xfrm>
+                      <a:off x="0" y="0"/>
+                      <a:ext cx="3819525" cy="762000"/>
+                    </a:xfrm>
+                    <a:prstGeom prst="rect">
+                      <a:avLst/>
+                    </a:prstGeom>
+                  </pic:spPr>
+                </pic:pic>
+              </a:graphicData>
+            </a:graphic>
+          </wp:inline>
+        </w:drawing>
+      </w:r>
+    </w:p>
+    <w:p>
+      <w:pPr>
         <w:pStyle w:val="ListParagraph"/>
         <w:numPr>
           <w:ilvl w:val="0"/>
@@ -1074,6 +1624,51 @@
     </w:p>
     <w:p>
       <w:pPr>
+        <w:ind w:left="360"/>
+      </w:pPr>
+      <w:r>
+        <w:rPr>
+          <w:noProof/>
+        </w:rPr>
+        <w:drawing>
+          <wp:inline distT="0" distB="0" distL="0" distR="0" wp14:anchorId="25D8D6D3" wp14:editId="0AB62CC1">
+            <wp:extent cx="3629025" cy="619125"/>
+            <wp:effectExtent l="0" t="0" r="9525" b="9525"/>
+            <wp:docPr id="13" name="Picture 13"/>
+            <wp:cNvGraphicFramePr>
+              <a:graphicFrameLocks xmlns:a="http://schemas.openxmlformats.org/drawingml/2006/main" noChangeAspect="1"/>
+            </wp:cNvGraphicFramePr>
+            <a:graphic xmlns:a="http://schemas.openxmlformats.org/drawingml/2006/main">
+              <a:graphicData uri="http://schemas.openxmlformats.org/drawingml/2006/picture">
+                <pic:pic xmlns:pic="http://schemas.openxmlformats.org/drawingml/2006/picture">
+                  <pic:nvPicPr>
+                    <pic:cNvPr id="1" name=""/>
+                    <pic:cNvPicPr/>
+                  </pic:nvPicPr>
+                  <pic:blipFill>
+                    <a:blip r:embed="rId18"/>
+                    <a:stretch>
+                      <a:fillRect/>
+                    </a:stretch>
+                  </pic:blipFill>
+                  <pic:spPr>
+                    <a:xfrm>
+                      <a:off x="0" y="0"/>
+                      <a:ext cx="3629025" cy="619125"/>
+                    </a:xfrm>
+                    <a:prstGeom prst="rect">
+                      <a:avLst/>
+                    </a:prstGeom>
+                  </pic:spPr>
+                </pic:pic>
+              </a:graphicData>
+            </a:graphic>
+          </wp:inline>
+        </w:drawing>
+      </w:r>
+    </w:p>
+    <w:p>
+      <w:pPr>
         <w:pStyle w:val="ListParagraph"/>
         <w:numPr>
           <w:ilvl w:val="0"/>
@@ -1115,6 +1710,62 @@
     </w:p>
     <w:p>
       <w:pPr>
+        <w:ind w:left="360"/>
+      </w:pPr>
+      <w:r>
+        <w:t>Yes, recorded</w:t>
+      </w:r>
+      <w:r>
+        <w:t>. Here is the count of number of transactions</w:t>
+      </w:r>
+    </w:p>
+    <w:p>
+      <w:pPr>
+        <w:ind w:left="360"/>
+      </w:pPr>
+      <w:r>
+        <w:rPr>
+          <w:noProof/>
+        </w:rPr>
+        <w:drawing>
+          <wp:inline distT="0" distB="0" distL="0" distR="0" wp14:anchorId="1556782C" wp14:editId="314CE4A9">
+            <wp:extent cx="3800475" cy="619125"/>
+            <wp:effectExtent l="0" t="0" r="9525" b="9525"/>
+            <wp:docPr id="14" name="Picture 14"/>
+            <wp:cNvGraphicFramePr>
+              <a:graphicFrameLocks xmlns:a="http://schemas.openxmlformats.org/drawingml/2006/main" noChangeAspect="1"/>
+            </wp:cNvGraphicFramePr>
+            <a:graphic xmlns:a="http://schemas.openxmlformats.org/drawingml/2006/main">
+              <a:graphicData uri="http://schemas.openxmlformats.org/drawingml/2006/picture">
+                <pic:pic xmlns:pic="http://schemas.openxmlformats.org/drawingml/2006/picture">
+                  <pic:nvPicPr>
+                    <pic:cNvPr id="1" name=""/>
+                    <pic:cNvPicPr/>
+                  </pic:nvPicPr>
+                  <pic:blipFill>
+                    <a:blip r:embed="rId19"/>
+                    <a:stretch>
+                      <a:fillRect/>
+                    </a:stretch>
+                  </pic:blipFill>
+                  <pic:spPr>
+                    <a:xfrm>
+                      <a:off x="0" y="0"/>
+                      <a:ext cx="3800475" cy="619125"/>
+                    </a:xfrm>
+                    <a:prstGeom prst="rect">
+                      <a:avLst/>
+                    </a:prstGeom>
+                  </pic:spPr>
+                </pic:pic>
+              </a:graphicData>
+            </a:graphic>
+          </wp:inline>
+        </w:drawing>
+      </w:r>
+    </w:p>
+    <w:p>
+      <w:pPr>
         <w:pStyle w:val="ListParagraph"/>
         <w:numPr>
           <w:ilvl w:val="0"/>
@@ -1186,6 +1837,52 @@
     </w:p>
     <w:p>
       <w:pPr>
+        <w:ind w:left="360"/>
+      </w:pPr>
+      <w:r>
+        <w:rPr>
+          <w:noProof/>
+        </w:rPr>
+        <w:lastRenderedPageBreak/>
+        <w:drawing>
+          <wp:inline distT="0" distB="0" distL="0" distR="0" wp14:anchorId="25146FB7" wp14:editId="51C41C4D">
+            <wp:extent cx="5731510" cy="605155"/>
+            <wp:effectExtent l="0" t="0" r="2540" b="4445"/>
+            <wp:docPr id="15" name="Picture 15"/>
+            <wp:cNvGraphicFramePr>
+              <a:graphicFrameLocks xmlns:a="http://schemas.openxmlformats.org/drawingml/2006/main" noChangeAspect="1"/>
+            </wp:cNvGraphicFramePr>
+            <a:graphic xmlns:a="http://schemas.openxmlformats.org/drawingml/2006/main">
+              <a:graphicData uri="http://schemas.openxmlformats.org/drawingml/2006/picture">
+                <pic:pic xmlns:pic="http://schemas.openxmlformats.org/drawingml/2006/picture">
+                  <pic:nvPicPr>
+                    <pic:cNvPr id="1" name=""/>
+                    <pic:cNvPicPr/>
+                  </pic:nvPicPr>
+                  <pic:blipFill>
+                    <a:blip r:embed="rId20"/>
+                    <a:stretch>
+                      <a:fillRect/>
+                    </a:stretch>
+                  </pic:blipFill>
+                  <pic:spPr>
+                    <a:xfrm>
+                      <a:off x="0" y="0"/>
+                      <a:ext cx="5731510" cy="605155"/>
+                    </a:xfrm>
+                    <a:prstGeom prst="rect">
+                      <a:avLst/>
+                    </a:prstGeom>
+                  </pic:spPr>
+                </pic:pic>
+              </a:graphicData>
+            </a:graphic>
+          </wp:inline>
+        </w:drawing>
+      </w:r>
+    </w:p>
+    <w:p>
+      <w:pPr>
         <w:pStyle w:val="ListParagraph"/>
         <w:numPr>
           <w:ilvl w:val="0"/>
@@ -1227,6 +1924,51 @@
     </w:p>
     <w:p>
       <w:pPr>
+        <w:ind w:left="360"/>
+      </w:pPr>
+      <w:r>
+        <w:rPr>
+          <w:noProof/>
+        </w:rPr>
+        <w:drawing>
+          <wp:inline distT="0" distB="0" distL="0" distR="0" wp14:anchorId="18E38862" wp14:editId="6BF3E932">
+            <wp:extent cx="4676775" cy="1600200"/>
+            <wp:effectExtent l="0" t="0" r="9525" b="0"/>
+            <wp:docPr id="16" name="Picture 16"/>
+            <wp:cNvGraphicFramePr>
+              <a:graphicFrameLocks xmlns:a="http://schemas.openxmlformats.org/drawingml/2006/main" noChangeAspect="1"/>
+            </wp:cNvGraphicFramePr>
+            <a:graphic xmlns:a="http://schemas.openxmlformats.org/drawingml/2006/main">
+              <a:graphicData uri="http://schemas.openxmlformats.org/drawingml/2006/picture">
+                <pic:pic xmlns:pic="http://schemas.openxmlformats.org/drawingml/2006/picture">
+                  <pic:nvPicPr>
+                    <pic:cNvPr id="1" name=""/>
+                    <pic:cNvPicPr/>
+                  </pic:nvPicPr>
+                  <pic:blipFill>
+                    <a:blip r:embed="rId21"/>
+                    <a:stretch>
+                      <a:fillRect/>
+                    </a:stretch>
+                  </pic:blipFill>
+                  <pic:spPr>
+                    <a:xfrm>
+                      <a:off x="0" y="0"/>
+                      <a:ext cx="4676775" cy="1600200"/>
+                    </a:xfrm>
+                    <a:prstGeom prst="rect">
+                      <a:avLst/>
+                    </a:prstGeom>
+                  </pic:spPr>
+                </pic:pic>
+              </a:graphicData>
+            </a:graphic>
+          </wp:inline>
+        </w:drawing>
+      </w:r>
+    </w:p>
+    <w:p>
+      <w:pPr>
         <w:pStyle w:val="ListParagraph"/>
         <w:numPr>
           <w:ilvl w:val="0"/>
@@ -1275,15 +2017,89 @@
     </w:p>
     <w:p>
       <w:pPr>
-        <w:pStyle w:val="ListParagraph"/>
-        <w:rPr>
-          <w:rFonts w:ascii="Consolas" w:hAnsi="Consolas"/>
-          <w:color w:val="24292E"/>
-          <w:sz w:val="18"/>
-          <w:szCs w:val="18"/>
-          <w:shd w:val="clear" w:color="auto" w:fill="FFFFFF"/>
-        </w:rPr>
-      </w:pPr>
+        <w:ind w:left="720"/>
+        <w:rPr>
+          <w:rFonts w:ascii="Consolas" w:hAnsi="Consolas"/>
+          <w:color w:val="24292E"/>
+          <w:sz w:val="18"/>
+          <w:szCs w:val="18"/>
+          <w:shd w:val="clear" w:color="auto" w:fill="FFFFFF"/>
+        </w:rPr>
+      </w:pPr>
+      <w:r>
+        <w:rPr>
+          <w:noProof/>
+        </w:rPr>
+        <w:drawing>
+          <wp:inline distT="0" distB="0" distL="0" distR="0" wp14:anchorId="7DD8FBB3" wp14:editId="083D024F">
+            <wp:extent cx="3895725" cy="1905000"/>
+            <wp:effectExtent l="0" t="0" r="9525" b="0"/>
+            <wp:docPr id="18" name="Picture 18"/>
+            <wp:cNvGraphicFramePr>
+              <a:graphicFrameLocks xmlns:a="http://schemas.openxmlformats.org/drawingml/2006/main" noChangeAspect="1"/>
+            </wp:cNvGraphicFramePr>
+            <a:graphic xmlns:a="http://schemas.openxmlformats.org/drawingml/2006/main">
+              <a:graphicData uri="http://schemas.openxmlformats.org/drawingml/2006/picture">
+                <pic:pic xmlns:pic="http://schemas.openxmlformats.org/drawingml/2006/picture">
+                  <pic:nvPicPr>
+                    <pic:cNvPr id="1" name=""/>
+                    <pic:cNvPicPr/>
+                  </pic:nvPicPr>
+                  <pic:blipFill>
+                    <a:blip r:embed="rId22"/>
+                    <a:stretch>
+                      <a:fillRect/>
+                    </a:stretch>
+                  </pic:blipFill>
+                  <pic:spPr>
+                    <a:xfrm>
+                      <a:off x="0" y="0"/>
+                      <a:ext cx="3895725" cy="1905000"/>
+                    </a:xfrm>
+                    <a:prstGeom prst="rect">
+                      <a:avLst/>
+                    </a:prstGeom>
+                  </pic:spPr>
+                </pic:pic>
+              </a:graphicData>
+            </a:graphic>
+          </wp:inline>
+        </w:drawing>
+      </w:r>
+    </w:p>
+    <w:p>
+      <w:pPr>
+        <w:pStyle w:val="ListParagraph"/>
+        <w:rPr>
+          <w:rFonts w:ascii="Consolas" w:hAnsi="Consolas"/>
+          <w:color w:val="24292E"/>
+          <w:sz w:val="18"/>
+          <w:szCs w:val="18"/>
+          <w:shd w:val="clear" w:color="auto" w:fill="FFFFFF"/>
+        </w:rPr>
+      </w:pPr>
+      <w:r>
+        <w:rPr>
+          <w:rFonts w:ascii="Consolas" w:hAnsi="Consolas"/>
+          <w:b/>
+          <w:bCs/>
+          <w:color w:val="24292E"/>
+          <w:sz w:val="18"/>
+          <w:szCs w:val="18"/>
+          <w:shd w:val="clear" w:color="auto" w:fill="FFFFFF"/>
+        </w:rPr>
+        <w:t>q.1</w:t>
+      </w:r>
+      <w:r>
+        <w:rPr>
+          <w:rFonts w:ascii="Consolas" w:hAnsi="Consolas"/>
+          <w:color w:val="24292E"/>
+          <w:sz w:val="18"/>
+          <w:szCs w:val="18"/>
+          <w:shd w:val="clear" w:color="auto" w:fill="FFFFFF"/>
+        </w:rPr>
+        <w:t xml:space="preserve">: </w:t>
+      </w:r>
       <w:r>
         <w:rPr>
           <w:rFonts w:ascii="Consolas" w:hAnsi="Consolas"/>
@@ -1309,6 +2125,228 @@
       <w:r>
         <w:rPr>
           <w:rFonts w:ascii="Consolas" w:hAnsi="Consolas"/>
+          <w:b/>
+          <w:bCs/>
+          <w:color w:val="24292E"/>
+          <w:sz w:val="18"/>
+          <w:szCs w:val="18"/>
+          <w:shd w:val="clear" w:color="auto" w:fill="FFFFFF"/>
+        </w:rPr>
+        <w:t>Ans</w:t>
+      </w:r>
+      <w:r>
+        <w:rPr>
+          <w:rFonts w:ascii="Consolas" w:hAnsi="Consolas"/>
+          <w:color w:val="24292E"/>
+          <w:sz w:val="18"/>
+          <w:szCs w:val="18"/>
+          <w:shd w:val="clear" w:color="auto" w:fill="FFFFFF"/>
+        </w:rPr>
+        <w:t xml:space="preserve">: </w:t>
+      </w:r>
+      <w:r>
+        <w:rPr>
+          <w:rFonts w:ascii="Consolas" w:hAnsi="Consolas"/>
+          <w:color w:val="24292E"/>
+          <w:sz w:val="18"/>
+          <w:szCs w:val="18"/>
+          <w:shd w:val="clear" w:color="auto" w:fill="FFFFFF"/>
+        </w:rPr>
+        <w:t xml:space="preserve">Yes, </w:t>
+      </w:r>
+      <w:r>
+        <w:rPr>
+          <w:rFonts w:ascii="Consolas" w:hAnsi="Consolas"/>
+          <w:color w:val="24292E"/>
+          <w:sz w:val="18"/>
+          <w:szCs w:val="18"/>
+          <w:shd w:val="clear" w:color="auto" w:fill="FFFFFF"/>
+        </w:rPr>
+        <w:t>according</w:t>
+      </w:r>
+      <w:r>
+        <w:rPr>
+          <w:rFonts w:ascii="Consolas" w:hAnsi="Consolas"/>
+          <w:color w:val="24292E"/>
+          <w:sz w:val="18"/>
+          <w:szCs w:val="18"/>
+          <w:shd w:val="clear" w:color="auto" w:fill="FFFFFF"/>
+        </w:rPr>
+        <w:t xml:space="preserve"> to the </w:t>
+      </w:r>
+      <w:r>
+        <w:rPr>
+          <w:rFonts w:ascii="Consolas" w:hAnsi="Consolas"/>
+          <w:color w:val="24292E"/>
+          <w:sz w:val="18"/>
+          <w:szCs w:val="18"/>
+          <w:shd w:val="clear" w:color="auto" w:fill="FFFFFF"/>
+        </w:rPr>
+        <w:t>data</w:t>
+      </w:r>
+      <w:r>
+        <w:rPr>
+          <w:rFonts w:ascii="Consolas" w:hAnsi="Consolas"/>
+          <w:color w:val="24292E"/>
+          <w:sz w:val="18"/>
+          <w:szCs w:val="18"/>
+          <w:shd w:val="clear" w:color="auto" w:fill="FFFFFF"/>
+        </w:rPr>
+        <w:t xml:space="preserve"> (</w:t>
+      </w:r>
+      <w:proofErr w:type="spellStart"/>
+      <w:r>
+        <w:rPr>
+          <w:rFonts w:ascii="Consolas" w:hAnsi="Consolas"/>
+          <w:color w:val="24292E"/>
+          <w:sz w:val="18"/>
+          <w:szCs w:val="18"/>
+          <w:shd w:val="clear" w:color="auto" w:fill="FFFFFF"/>
+        </w:rPr>
+        <w:t>passenger_count</w:t>
+      </w:r>
+      <w:proofErr w:type="spellEnd"/>
+      <w:r>
+        <w:rPr>
+          <w:rFonts w:ascii="Consolas" w:hAnsi="Consolas"/>
+          <w:color w:val="24292E"/>
+          <w:sz w:val="18"/>
+          <w:szCs w:val="18"/>
+          <w:shd w:val="clear" w:color="auto" w:fill="FFFFFF"/>
+        </w:rPr>
+        <w:t xml:space="preserve">, </w:t>
+      </w:r>
+      <w:proofErr w:type="spellStart"/>
+      <w:r>
+        <w:rPr>
+          <w:rFonts w:ascii="Consolas" w:hAnsi="Consolas"/>
+          <w:color w:val="24292E"/>
+          <w:sz w:val="18"/>
+          <w:szCs w:val="18"/>
+          <w:shd w:val="clear" w:color="auto" w:fill="FFFFFF"/>
+        </w:rPr>
+        <w:t>number_of_trips</w:t>
+      </w:r>
+      <w:proofErr w:type="spellEnd"/>
+      <w:r>
+        <w:rPr>
+          <w:rFonts w:ascii="Consolas" w:hAnsi="Consolas"/>
+          <w:color w:val="24292E"/>
+          <w:sz w:val="18"/>
+          <w:szCs w:val="18"/>
+          <w:shd w:val="clear" w:color="auto" w:fill="FFFFFF"/>
+        </w:rPr>
+        <w:t>)</w:t>
+      </w:r>
+      <w:r>
+        <w:rPr>
+          <w:rFonts w:ascii="Consolas" w:hAnsi="Consolas"/>
+          <w:color w:val="24292E"/>
+          <w:sz w:val="18"/>
+          <w:szCs w:val="18"/>
+          <w:shd w:val="clear" w:color="auto" w:fill="FFFFFF"/>
+        </w:rPr>
+        <w:t>, 77</w:t>
+      </w:r>
+      <w:r>
+        <w:rPr>
+          <w:rFonts w:ascii="Consolas" w:hAnsi="Consolas"/>
+          <w:color w:val="24292E"/>
+          <w:sz w:val="18"/>
+          <w:szCs w:val="18"/>
+          <w:shd w:val="clear" w:color="auto" w:fill="FFFFFF"/>
+        </w:rPr>
+        <w:t>,</w:t>
+      </w:r>
+      <w:r>
+        <w:rPr>
+          <w:rFonts w:ascii="Consolas" w:hAnsi="Consolas"/>
+          <w:color w:val="24292E"/>
+          <w:sz w:val="18"/>
+          <w:szCs w:val="18"/>
+          <w:shd w:val="clear" w:color="auto" w:fill="FFFFFF"/>
+        </w:rPr>
+        <w:t>26</w:t>
+      </w:r>
+      <w:r>
+        <w:rPr>
+          <w:rFonts w:ascii="Consolas" w:hAnsi="Consolas"/>
+          <w:color w:val="24292E"/>
+          <w:sz w:val="18"/>
+          <w:szCs w:val="18"/>
+          <w:shd w:val="clear" w:color="auto" w:fill="FFFFFF"/>
+        </w:rPr>
+        <w:t>,</w:t>
+      </w:r>
+      <w:r>
+        <w:rPr>
+          <w:rFonts w:ascii="Consolas" w:hAnsi="Consolas"/>
+          <w:color w:val="24292E"/>
+          <w:sz w:val="18"/>
+          <w:szCs w:val="18"/>
+          <w:shd w:val="clear" w:color="auto" w:fill="FFFFFF"/>
+        </w:rPr>
+        <w:t xml:space="preserve">984 people go to solo trips which is </w:t>
+      </w:r>
+      <w:r>
+        <w:rPr>
+          <w:rFonts w:ascii="Consolas" w:hAnsi="Consolas"/>
+          <w:color w:val="24292E"/>
+          <w:sz w:val="18"/>
+          <w:szCs w:val="18"/>
+          <w:shd w:val="clear" w:color="auto" w:fill="FFFFFF"/>
+        </w:rPr>
+        <w:t>the highest number.</w:t>
+      </w:r>
+    </w:p>
+    <w:p>
+      <w:pPr>
+        <w:pStyle w:val="ListParagraph"/>
+        <w:rPr>
+          <w:rFonts w:ascii="Consolas" w:hAnsi="Consolas"/>
+          <w:color w:val="24292E"/>
+          <w:sz w:val="18"/>
+          <w:szCs w:val="18"/>
+          <w:shd w:val="clear" w:color="auto" w:fill="FFFFFF"/>
+        </w:rPr>
+      </w:pPr>
+    </w:p>
+    <w:p>
+      <w:pPr>
+        <w:pStyle w:val="ListParagraph"/>
+        <w:rPr>
+          <w:rFonts w:ascii="Consolas" w:hAnsi="Consolas"/>
+          <w:color w:val="24292E"/>
+          <w:sz w:val="18"/>
+          <w:szCs w:val="18"/>
+          <w:shd w:val="clear" w:color="auto" w:fill="FFFFFF"/>
+        </w:rPr>
+      </w:pPr>
+      <w:r>
+        <w:rPr>
+          <w:rFonts w:ascii="Consolas" w:hAnsi="Consolas"/>
+          <w:b/>
+          <w:bCs/>
+          <w:color w:val="24292E"/>
+          <w:sz w:val="18"/>
+          <w:szCs w:val="18"/>
+          <w:shd w:val="clear" w:color="auto" w:fill="FFFFFF"/>
+        </w:rPr>
+        <w:t>q.2</w:t>
+      </w:r>
+      <w:r>
+        <w:rPr>
+          <w:rFonts w:ascii="Consolas" w:hAnsi="Consolas"/>
+          <w:color w:val="24292E"/>
+          <w:sz w:val="18"/>
+          <w:szCs w:val="18"/>
+          <w:shd w:val="clear" w:color="auto" w:fill="FFFFFF"/>
+        </w:rPr>
+        <w:t xml:space="preserve">: </w:t>
+      </w:r>
+      <w:r>
+        <w:rPr>
+          <w:rFonts w:ascii="Consolas" w:hAnsi="Consolas"/>
           <w:color w:val="24292E"/>
           <w:sz w:val="18"/>
           <w:szCs w:val="18"/>
@@ -1338,6 +2376,62 @@
         </w:rPr>
         <w:t>.</w:t>
       </w:r>
+    </w:p>
+    <w:p>
+      <w:pPr>
+        <w:pStyle w:val="ListParagraph"/>
+        <w:rPr>
+          <w:rFonts w:ascii="Consolas" w:hAnsi="Consolas"/>
+          <w:color w:val="24292E"/>
+          <w:sz w:val="18"/>
+          <w:szCs w:val="18"/>
+          <w:shd w:val="clear" w:color="auto" w:fill="FFFFFF"/>
+        </w:rPr>
+      </w:pPr>
+      <w:r>
+        <w:rPr>
+          <w:rFonts w:ascii="Consolas" w:hAnsi="Consolas"/>
+          <w:b/>
+          <w:bCs/>
+          <w:color w:val="24292E"/>
+          <w:sz w:val="18"/>
+          <w:szCs w:val="18"/>
+          <w:shd w:val="clear" w:color="auto" w:fill="FFFFFF"/>
+        </w:rPr>
+        <w:t>Ans</w:t>
+      </w:r>
+      <w:r>
+        <w:rPr>
+          <w:rFonts w:ascii="Consolas" w:hAnsi="Consolas"/>
+          <w:color w:val="24292E"/>
+          <w:sz w:val="18"/>
+          <w:szCs w:val="18"/>
+          <w:shd w:val="clear" w:color="auto" w:fill="FFFFFF"/>
+        </w:rPr>
+        <w:t xml:space="preserve">: Refer the image snippet for </w:t>
+      </w:r>
+      <w:r>
+        <w:rPr>
+          <w:rFonts w:ascii="Consolas" w:hAnsi="Consolas"/>
+          <w:color w:val="24292E"/>
+          <w:sz w:val="18"/>
+          <w:szCs w:val="18"/>
+          <w:shd w:val="clear" w:color="auto" w:fill="FFFFFF"/>
+        </w:rPr>
+        <w:t>reference.</w:t>
+      </w:r>
+    </w:p>
+    <w:p>
+      <w:pPr>
+        <w:pStyle w:val="ListParagraph"/>
+        <w:rPr>
+          <w:rFonts w:ascii="Consolas" w:hAnsi="Consolas"/>
+          <w:color w:val="24292E"/>
+          <w:sz w:val="18"/>
+          <w:szCs w:val="18"/>
+          <w:shd w:val="clear" w:color="auto" w:fill="FFFFFF"/>
+        </w:rPr>
+      </w:pPr>
     </w:p>
     <w:p>
       <w:pPr>
@@ -1455,6 +2549,58 @@
     </w:p>
     <w:p>
       <w:pPr>
+        <w:ind w:left="360"/>
+        <w:rPr>
+          <w:rFonts w:ascii="Consolas" w:hAnsi="Consolas"/>
+          <w:color w:val="24292E"/>
+          <w:sz w:val="18"/>
+          <w:szCs w:val="18"/>
+          <w:shd w:val="clear" w:color="auto" w:fill="FFFFFF"/>
+        </w:rPr>
+      </w:pPr>
+      <w:r>
+        <w:rPr>
+          <w:noProof/>
+        </w:rPr>
+        <w:drawing>
+          <wp:inline distT="0" distB="0" distL="0" distR="0" wp14:anchorId="7933E3AB" wp14:editId="56B22256">
+            <wp:extent cx="3762375" cy="733425"/>
+            <wp:effectExtent l="0" t="0" r="9525" b="9525"/>
+            <wp:docPr id="19" name="Picture 19"/>
+            <wp:cNvGraphicFramePr>
+              <a:graphicFrameLocks xmlns:a="http://schemas.openxmlformats.org/drawingml/2006/main" noChangeAspect="1"/>
+            </wp:cNvGraphicFramePr>
+            <a:graphic xmlns:a="http://schemas.openxmlformats.org/drawingml/2006/main">
+              <a:graphicData uri="http://schemas.openxmlformats.org/drawingml/2006/picture">
+                <pic:pic xmlns:pic="http://schemas.openxmlformats.org/drawingml/2006/picture">
+                  <pic:nvPicPr>
+                    <pic:cNvPr id="1" name=""/>
+                    <pic:cNvPicPr/>
+                  </pic:nvPicPr>
+                  <pic:blipFill>
+                    <a:blip r:embed="rId23"/>
+                    <a:stretch>
+                      <a:fillRect/>
+                    </a:stretch>
+                  </pic:blipFill>
+                  <pic:spPr>
+                    <a:xfrm>
+                      <a:off x="0" y="0"/>
+                      <a:ext cx="3762375" cy="733425"/>
+                    </a:xfrm>
+                    <a:prstGeom prst="rect">
+                      <a:avLst/>
+                    </a:prstGeom>
+                  </pic:spPr>
+                </pic:pic>
+              </a:graphicData>
+            </a:graphic>
+          </wp:inline>
+        </w:drawing>
+      </w:r>
+    </w:p>
+    <w:p>
+      <w:pPr>
         <w:pStyle w:val="ListParagraph"/>
         <w:numPr>
           <w:ilvl w:val="0"/>
@@ -1481,6 +2627,122 @@
     </w:p>
     <w:p>
       <w:pPr>
+        <w:ind w:left="360"/>
+        <w:rPr>
+          <w:rFonts w:ascii="Consolas" w:hAnsi="Consolas"/>
+          <w:color w:val="24292E"/>
+          <w:sz w:val="18"/>
+          <w:szCs w:val="18"/>
+          <w:shd w:val="clear" w:color="auto" w:fill="FFFFFF"/>
+        </w:rPr>
+      </w:pPr>
+      <w:r>
+        <w:rPr>
+          <w:noProof/>
+        </w:rPr>
+        <w:drawing>
+          <wp:inline distT="0" distB="0" distL="0" distR="0" wp14:anchorId="3CF2DF72" wp14:editId="4C72F34D">
+            <wp:extent cx="3533775" cy="581025"/>
+            <wp:effectExtent l="0" t="0" r="9525" b="9525"/>
+            <wp:docPr id="20" name="Picture 20"/>
+            <wp:cNvGraphicFramePr>
+              <a:graphicFrameLocks xmlns:a="http://schemas.openxmlformats.org/drawingml/2006/main" noChangeAspect="1"/>
+            </wp:cNvGraphicFramePr>
+            <a:graphic xmlns:a="http://schemas.openxmlformats.org/drawingml/2006/main">
+              <a:graphicData uri="http://schemas.openxmlformats.org/drawingml/2006/picture">
+                <pic:pic xmlns:pic="http://schemas.openxmlformats.org/drawingml/2006/picture">
+                  <pic:nvPicPr>
+                    <pic:cNvPr id="1" name=""/>
+                    <pic:cNvPicPr/>
+                  </pic:nvPicPr>
+                  <pic:blipFill>
+                    <a:blip r:embed="rId24"/>
+                    <a:stretch>
+                      <a:fillRect/>
+                    </a:stretch>
+                  </pic:blipFill>
+                  <pic:spPr>
+                    <a:xfrm>
+                      <a:off x="0" y="0"/>
+                      <a:ext cx="3533775" cy="581025"/>
+                    </a:xfrm>
+                    <a:prstGeom prst="rect">
+                      <a:avLst/>
+                    </a:prstGeom>
+                  </pic:spPr>
+                </pic:pic>
+              </a:graphicData>
+            </a:graphic>
+          </wp:inline>
+        </w:drawing>
+      </w:r>
+    </w:p>
+    <w:p>
+      <w:pPr>
+        <w:ind w:left="360"/>
+        <w:rPr>
+          <w:rFonts w:ascii="Consolas" w:hAnsi="Consolas"/>
+          <w:color w:val="24292E"/>
+          <w:sz w:val="18"/>
+          <w:szCs w:val="18"/>
+          <w:shd w:val="clear" w:color="auto" w:fill="FFFFFF"/>
+        </w:rPr>
+      </w:pPr>
+      <w:r>
+        <w:rPr>
+          <w:rFonts w:ascii="Consolas" w:hAnsi="Consolas"/>
+          <w:b/>
+          <w:bCs/>
+          <w:color w:val="24292E"/>
+          <w:sz w:val="18"/>
+          <w:szCs w:val="18"/>
+          <w:shd w:val="clear" w:color="auto" w:fill="FFFFFF"/>
+        </w:rPr>
+        <w:t>Ans</w:t>
+      </w:r>
+      <w:r>
+        <w:rPr>
+          <w:rFonts w:ascii="Consolas" w:hAnsi="Consolas"/>
+          <w:color w:val="24292E"/>
+          <w:sz w:val="18"/>
+          <w:szCs w:val="18"/>
+          <w:shd w:val="clear" w:color="auto" w:fill="FFFFFF"/>
+        </w:rPr>
+        <w:t xml:space="preserve">: So according to this data set, the most </w:t>
+      </w:r>
+      <w:r>
+        <w:rPr>
+          <w:rFonts w:ascii="Consolas" w:hAnsi="Consolas"/>
+          <w:color w:val="24292E"/>
+          <w:sz w:val="18"/>
+          <w:szCs w:val="18"/>
+          <w:shd w:val="clear" w:color="auto" w:fill="FFFFFF"/>
+        </w:rPr>
+        <w:t xml:space="preserve">preferred payment type is CREDIT CARD </w:t>
+      </w:r>
+      <w:r>
+        <w:rPr>
+          <w:rFonts w:ascii="Consolas" w:hAnsi="Consolas"/>
+          <w:color w:val="24292E"/>
+          <w:sz w:val="18"/>
+          <w:szCs w:val="18"/>
+          <w:shd w:val="clear" w:color="auto" w:fill="FFFFFF"/>
+        </w:rPr>
+        <w:t xml:space="preserve">       </w:t>
+      </w:r>
+      <w:r>
+        <w:rPr>
+          <w:rFonts w:ascii="Consolas" w:hAnsi="Consolas"/>
+          <w:color w:val="24292E"/>
+          <w:sz w:val="18"/>
+          <w:szCs w:val="18"/>
+          <w:shd w:val="clear" w:color="auto" w:fill="FFFFFF"/>
+        </w:rPr>
+        <w:t>PAYMENT</w:t>
+      </w:r>
+    </w:p>
+    <w:p>
+      <w:pPr>
         <w:pStyle w:val="ListParagraph"/>
         <w:numPr>
           <w:ilvl w:val="0"/>
@@ -1502,7 +2764,61 @@
           <w:szCs w:val="18"/>
           <w:shd w:val="clear" w:color="auto" w:fill="FFFFFF"/>
         </w:rPr>
+        <w:lastRenderedPageBreak/>
         <w:t>What is the average tip paid? Compare the average tip with the 25th, 50th and 75th percentiles and comment whether the ‘average tip’ is a representative statistic (of the central tendency) of ‘tip amount paid’.</w:t>
+      </w:r>
+    </w:p>
+    <w:p>
+      <w:pPr>
+        <w:ind w:left="360"/>
+        <w:rPr>
+          <w:rFonts w:ascii="Consolas" w:hAnsi="Consolas"/>
+          <w:color w:val="24292E"/>
+          <w:sz w:val="18"/>
+          <w:szCs w:val="18"/>
+          <w:shd w:val="clear" w:color="auto" w:fill="FFFFFF"/>
+          <w:lang w:val="en-US"/>
+        </w:rPr>
+      </w:pPr>
+      <w:r>
+        <w:rPr>
+          <w:noProof/>
+        </w:rPr>
+        <w:drawing>
+          <wp:inline distT="0" distB="0" distL="0" distR="0" wp14:anchorId="7799E1D9" wp14:editId="657A2F86">
+            <wp:extent cx="3590925" cy="590550"/>
+            <wp:effectExtent l="0" t="0" r="9525" b="0"/>
+            <wp:docPr id="21" name="Picture 21"/>
+            <wp:cNvGraphicFramePr>
+              <a:graphicFrameLocks xmlns:a="http://schemas.openxmlformats.org/drawingml/2006/main" noChangeAspect="1"/>
+            </wp:cNvGraphicFramePr>
+            <a:graphic xmlns:a="http://schemas.openxmlformats.org/drawingml/2006/main">
+              <a:graphicData uri="http://schemas.openxmlformats.org/drawingml/2006/picture">
+                <pic:pic xmlns:pic="http://schemas.openxmlformats.org/drawingml/2006/picture">
+                  <pic:nvPicPr>
+                    <pic:cNvPr id="1" name=""/>
+                    <pic:cNvPicPr/>
+                  </pic:nvPicPr>
+                  <pic:blipFill>
+                    <a:blip r:embed="rId25"/>
+                    <a:stretch>
+                      <a:fillRect/>
+                    </a:stretch>
+                  </pic:blipFill>
+                  <pic:spPr>
+                    <a:xfrm>
+                      <a:off x="0" y="0"/>
+                      <a:ext cx="3590925" cy="590550"/>
+                    </a:xfrm>
+                    <a:prstGeom prst="rect">
+                      <a:avLst/>
+                    </a:prstGeom>
+                  </pic:spPr>
+                </pic:pic>
+              </a:graphicData>
+            </a:graphic>
+          </wp:inline>
+        </w:drawing>
       </w:r>
     </w:p>
     <w:p>
@@ -1578,6 +2894,70 @@
     <w:p>
       <w:pPr>
         <w:pStyle w:val="ListParagraph"/>
+        <w:rPr>
+          <w:rFonts w:ascii="Consolas" w:hAnsi="Consolas"/>
+          <w:color w:val="24292E"/>
+          <w:sz w:val="18"/>
+          <w:szCs w:val="18"/>
+          <w:shd w:val="clear" w:color="auto" w:fill="FFFFFF"/>
+        </w:rPr>
+      </w:pPr>
+      <w:r>
+        <w:rPr>
+          <w:noProof/>
+        </w:rPr>
+        <w:drawing>
+          <wp:inline distT="0" distB="0" distL="0" distR="0" wp14:anchorId="73B43BB8" wp14:editId="6463EA97">
+            <wp:extent cx="3705225" cy="762000"/>
+            <wp:effectExtent l="0" t="0" r="9525" b="0"/>
+            <wp:docPr id="22" name="Picture 22"/>
+            <wp:cNvGraphicFramePr>
+              <a:graphicFrameLocks xmlns:a="http://schemas.openxmlformats.org/drawingml/2006/main" noChangeAspect="1"/>
+            </wp:cNvGraphicFramePr>
+            <a:graphic xmlns:a="http://schemas.openxmlformats.org/drawingml/2006/main">
+              <a:graphicData uri="http://schemas.openxmlformats.org/drawingml/2006/picture">
+                <pic:pic xmlns:pic="http://schemas.openxmlformats.org/drawingml/2006/picture">
+                  <pic:nvPicPr>
+                    <pic:cNvPr id="1" name=""/>
+                    <pic:cNvPicPr/>
+                  </pic:nvPicPr>
+                  <pic:blipFill>
+                    <a:blip r:embed="rId26"/>
+                    <a:stretch>
+                      <a:fillRect/>
+                    </a:stretch>
+                  </pic:blipFill>
+                  <pic:spPr>
+                    <a:xfrm>
+                      <a:off x="0" y="0"/>
+                      <a:ext cx="3705225" cy="762000"/>
+                    </a:xfrm>
+                    <a:prstGeom prst="rect">
+                      <a:avLst/>
+                    </a:prstGeom>
+                  </pic:spPr>
+                </pic:pic>
+              </a:graphicData>
+            </a:graphic>
+          </wp:inline>
+        </w:drawing>
+      </w:r>
+    </w:p>
+    <w:p>
+      <w:pPr>
+        <w:pStyle w:val="ListParagraph"/>
+        <w:rPr>
+          <w:rFonts w:ascii="Consolas" w:hAnsi="Consolas"/>
+          <w:color w:val="24292E"/>
+          <w:sz w:val="18"/>
+          <w:szCs w:val="18"/>
+          <w:shd w:val="clear" w:color="auto" w:fill="FFFFFF"/>
+        </w:rPr>
+      </w:pPr>
+    </w:p>
+    <w:p>
+      <w:pPr>
+        <w:pStyle w:val="ListParagraph"/>
         <w:numPr>
           <w:ilvl w:val="0"/>
           <w:numId w:val="2"/>
@@ -1670,6 +3050,70 @@
     <w:p>
       <w:pPr>
         <w:pStyle w:val="ListParagraph"/>
+        <w:rPr>
+          <w:rFonts w:ascii="Consolas" w:hAnsi="Consolas"/>
+          <w:color w:val="24292E"/>
+          <w:sz w:val="18"/>
+          <w:szCs w:val="18"/>
+          <w:shd w:val="clear" w:color="auto" w:fill="FFFFFF"/>
+        </w:rPr>
+      </w:pPr>
+      <w:r>
+        <w:rPr>
+          <w:noProof/>
+        </w:rPr>
+        <w:drawing>
+          <wp:inline distT="0" distB="0" distL="0" distR="0" wp14:anchorId="0AA68BF5" wp14:editId="3253DDA4">
+            <wp:extent cx="4524375" cy="5438775"/>
+            <wp:effectExtent l="0" t="0" r="9525" b="9525"/>
+            <wp:docPr id="23" name="Picture 23"/>
+            <wp:cNvGraphicFramePr>
+              <a:graphicFrameLocks xmlns:a="http://schemas.openxmlformats.org/drawingml/2006/main" noChangeAspect="1"/>
+            </wp:cNvGraphicFramePr>
+            <a:graphic xmlns:a="http://schemas.openxmlformats.org/drawingml/2006/main">
+              <a:graphicData uri="http://schemas.openxmlformats.org/drawingml/2006/picture">
+                <pic:pic xmlns:pic="http://schemas.openxmlformats.org/drawingml/2006/picture">
+                  <pic:nvPicPr>
+                    <pic:cNvPr id="1" name=""/>
+                    <pic:cNvPicPr/>
+                  </pic:nvPicPr>
+                  <pic:blipFill>
+                    <a:blip r:embed="rId27"/>
+                    <a:stretch>
+                      <a:fillRect/>
+                    </a:stretch>
+                  </pic:blipFill>
+                  <pic:spPr>
+                    <a:xfrm>
+                      <a:off x="0" y="0"/>
+                      <a:ext cx="4524375" cy="5438775"/>
+                    </a:xfrm>
+                    <a:prstGeom prst="rect">
+                      <a:avLst/>
+                    </a:prstGeom>
+                  </pic:spPr>
+                </pic:pic>
+              </a:graphicData>
+            </a:graphic>
+          </wp:inline>
+        </w:drawing>
+      </w:r>
+    </w:p>
+    <w:p>
+      <w:pPr>
+        <w:pStyle w:val="ListParagraph"/>
+        <w:rPr>
+          <w:rFonts w:ascii="Consolas" w:hAnsi="Consolas"/>
+          <w:color w:val="24292E"/>
+          <w:sz w:val="18"/>
+          <w:szCs w:val="18"/>
+          <w:shd w:val="clear" w:color="auto" w:fill="FFFFFF"/>
+        </w:rPr>
+      </w:pPr>
+    </w:p>
+    <w:p>
+      <w:pPr>
+        <w:pStyle w:val="ListParagraph"/>
         <w:numPr>
           <w:ilvl w:val="0"/>
           <w:numId w:val="2"/>
@@ -1714,6 +3158,18 @@
         </w:rPr>
         <w:t xml:space="preserve"> [15-20) and &gt;=20. Calculate the percentage share of each bucket.</w:t>
       </w:r>
+    </w:p>
+    <w:p>
+      <w:pPr>
+        <w:ind w:left="360"/>
+        <w:rPr>
+          <w:rFonts w:ascii="Consolas" w:hAnsi="Consolas"/>
+          <w:color w:val="24292E"/>
+          <w:sz w:val="18"/>
+          <w:szCs w:val="18"/>
+          <w:shd w:val="clear" w:color="auto" w:fill="FFFFFF"/>
+        </w:rPr>
+      </w:pPr>
     </w:p>
     <w:p>
       <w:pPr>

</xml_diff>

<commit_message>
nyc_taxi_hiveAnalysis and Informatica Intro
</commit_message>
<xml_diff>
--- a/Assignments/BigData/Case study NYC Taxi analysis.docx
+++ b/Assignments/BigData/Case study NYC Taxi analysis.docx
@@ -120,13 +120,8 @@
           <w:numId w:val="1"/>
         </w:numPr>
       </w:pPr>
-      <w:proofErr w:type="spellStart"/>
-      <w:r>
-        <w:t>vendorid</w:t>
-      </w:r>
-      <w:proofErr w:type="spellEnd"/>
-      <w:r>
-        <w:t xml:space="preserve">--A code indicating the TPEP provider that provided the record. 1= Creative Mobile Technologies, LLC; 2= VeriFone Inc. </w:t>
+      <w:r>
+        <w:t xml:space="preserve">vendorid--A code indicating the TPEP provider that provided the record. 1= Creative Mobile Technologies, LLC; 2= VeriFone Inc. </w:t>
       </w:r>
     </w:p>
     <w:p>
@@ -137,13 +132,8 @@
           <w:numId w:val="1"/>
         </w:numPr>
       </w:pPr>
-      <w:proofErr w:type="spellStart"/>
-      <w:r>
-        <w:t>tpep_pickup_timestamp</w:t>
-      </w:r>
-      <w:proofErr w:type="spellEnd"/>
-      <w:r>
-        <w:t>--The date and time when the meter was engaged.</w:t>
+      <w:r>
+        <w:t>tpep_pickup_timestamp--The date and time when the meter was engaged.</w:t>
       </w:r>
     </w:p>
     <w:p>
@@ -154,13 +144,8 @@
           <w:numId w:val="1"/>
         </w:numPr>
       </w:pPr>
-      <w:proofErr w:type="spellStart"/>
-      <w:r>
-        <w:t>tpep_dropoff_timestamp</w:t>
-      </w:r>
-      <w:proofErr w:type="spellEnd"/>
-      <w:r>
-        <w:t>--The date and time when the meter was disengaged.</w:t>
+      <w:r>
+        <w:t>tpep_dropoff_timestamp--The date and time when the meter was disengaged.</w:t>
       </w:r>
     </w:p>
     <w:p>
@@ -171,13 +156,8 @@
           <w:numId w:val="1"/>
         </w:numPr>
       </w:pPr>
-      <w:proofErr w:type="spellStart"/>
-      <w:r>
-        <w:t>passenger_count</w:t>
-      </w:r>
-      <w:proofErr w:type="spellEnd"/>
-      <w:r>
-        <w:t>--The number of passengers in the vehicle. This is a driver-entered value.</w:t>
+      <w:r>
+        <w:t>passenger_count--The number of passengers in the vehicle. This is a driver-entered value.</w:t>
       </w:r>
     </w:p>
     <w:p>
@@ -188,13 +168,8 @@
           <w:numId w:val="1"/>
         </w:numPr>
       </w:pPr>
-      <w:proofErr w:type="spellStart"/>
-      <w:r>
-        <w:t>trip_distance</w:t>
-      </w:r>
-      <w:proofErr w:type="spellEnd"/>
-      <w:r>
-        <w:t>--The elapsed trip distance in miles reported by the taximeter.</w:t>
+      <w:r>
+        <w:t>trip_distance--The elapsed trip distance in miles reported by the taximeter.</w:t>
       </w:r>
     </w:p>
     <w:p>
@@ -205,13 +180,8 @@
           <w:numId w:val="1"/>
         </w:numPr>
       </w:pPr>
-      <w:proofErr w:type="spellStart"/>
-      <w:r>
-        <w:t>rate_code</w:t>
-      </w:r>
-      <w:proofErr w:type="spellEnd"/>
-      <w:r>
-        <w:t>--The final rate code in effect at the end of the trip. 1= Standard rate 2=JFK 3=Newark 4=Nassau or Westchester 5=Negotiated fare 6=Group ride.</w:t>
+      <w:r>
+        <w:t>rate_code--The final rate code in effect at the end of the trip. 1= Standard rate 2=JFK 3=Newark 4=Nassau or Westchester 5=Negotiated fare 6=Group ride.</w:t>
       </w:r>
     </w:p>
     <w:p>
@@ -222,13 +192,8 @@
           <w:numId w:val="1"/>
         </w:numPr>
       </w:pPr>
-      <w:proofErr w:type="spellStart"/>
-      <w:r>
-        <w:t>store_forward_flag</w:t>
-      </w:r>
-      <w:proofErr w:type="spellEnd"/>
-      <w:r>
-        <w:t>--This flag indicates whether the trip record was held in vehicle memory before sending to the vendor, aka store and forward, because the vehicle did not have a connection to the server. Y= store and forward trip N= not a store and forward trip.</w:t>
+      <w:r>
+        <w:t>store_forward_flag--This flag indicates whether the trip record was held in vehicle memory before sending to the vendor, aka store and forward, because the vehicle did not have a connection to the server. Y= store and forward trip N= not a store and forward trip.</w:t>
       </w:r>
     </w:p>
     <w:p>
@@ -239,13 +204,8 @@
           <w:numId w:val="1"/>
         </w:numPr>
       </w:pPr>
-      <w:proofErr w:type="spellStart"/>
-      <w:r>
-        <w:t>pickup_location</w:t>
-      </w:r>
-      <w:proofErr w:type="spellEnd"/>
-      <w:r>
-        <w:t>--TLC Taxi Zone in which the taximeter was engaged.</w:t>
+      <w:r>
+        <w:t>pickup_location--TLC Taxi Zone in which the taximeter was engaged.</w:t>
       </w:r>
     </w:p>
     <w:p>
@@ -256,13 +216,8 @@
           <w:numId w:val="1"/>
         </w:numPr>
       </w:pPr>
-      <w:proofErr w:type="spellStart"/>
-      <w:r>
-        <w:t>dropoff_location</w:t>
-      </w:r>
-      <w:proofErr w:type="spellEnd"/>
-      <w:r>
-        <w:t>--TLC Taxi Zone in which the taximeter was disengaged.</w:t>
+      <w:r>
+        <w:t>dropoff_location--TLC Taxi Zone in which the taximeter was disengaged.</w:t>
       </w:r>
     </w:p>
     <w:p>
@@ -273,13 +228,8 @@
           <w:numId w:val="1"/>
         </w:numPr>
       </w:pPr>
-      <w:proofErr w:type="spellStart"/>
-      <w:r>
-        <w:t>payment_type</w:t>
-      </w:r>
-      <w:proofErr w:type="spellEnd"/>
-      <w:r>
-        <w:t>--A numeric code signifying how the passenger paid for the trip. 1= Credit card 2= Cash 3= No charge 4= Dispute 5= Unknown 6= Voided trip.</w:t>
+      <w:r>
+        <w:t>payment_type--A numeric code signifying how the passenger paid for the trip. 1= Credit card 2= Cash 3= No charge 4= Dispute 5= Unknown 6= Voided trip.</w:t>
       </w:r>
     </w:p>
     <w:p>
@@ -290,13 +240,8 @@
           <w:numId w:val="1"/>
         </w:numPr>
       </w:pPr>
-      <w:proofErr w:type="spellStart"/>
-      <w:r>
-        <w:t>fare_charge</w:t>
-      </w:r>
-      <w:proofErr w:type="spellEnd"/>
-      <w:r>
-        <w:t>--The time-and-distance fare calculated by the meter.</w:t>
+      <w:r>
+        <w:t>fare_charge--The time-and-distance fare calculated by the meter.</w:t>
       </w:r>
     </w:p>
     <w:p>
@@ -307,13 +252,8 @@
           <w:numId w:val="1"/>
         </w:numPr>
       </w:pPr>
-      <w:proofErr w:type="spellStart"/>
-      <w:r>
-        <w:t>extra_charge</w:t>
-      </w:r>
-      <w:proofErr w:type="spellEnd"/>
-      <w:r>
-        <w:t>--Miscellaneous extras and surcharges.  Currently, this only includes the $0.50 and $1 rush hour and overnight charges.</w:t>
+      <w:r>
+        <w:t>extra_charge--Miscellaneous extras and surcharges.  Currently, this only includes the $0.50 and $1 rush hour and overnight charges.</w:t>
       </w:r>
     </w:p>
     <w:p>
@@ -324,13 +264,8 @@
           <w:numId w:val="1"/>
         </w:numPr>
       </w:pPr>
-      <w:proofErr w:type="spellStart"/>
-      <w:r>
-        <w:t>mta_tax_charge</w:t>
-      </w:r>
-      <w:proofErr w:type="spellEnd"/>
-      <w:r>
-        <w:t>--$0.50 MTA tax that is automatically triggered based on the metered rate in use.</w:t>
+      <w:r>
+        <w:t>mta_tax_charge--$0.50 MTA tax that is automatically triggered based on the metered rate in use.</w:t>
       </w:r>
     </w:p>
     <w:p>
@@ -341,13 +276,8 @@
           <w:numId w:val="1"/>
         </w:numPr>
       </w:pPr>
-      <w:proofErr w:type="spellStart"/>
-      <w:r>
-        <w:t>tip_amount</w:t>
-      </w:r>
-      <w:proofErr w:type="spellEnd"/>
-      <w:r>
-        <w:t>--Tip amount – This field is automatically populated for credit card tips. Cash tips are not included.</w:t>
+      <w:r>
+        <w:t>tip_amount--Tip amount – This field is automatically populated for credit card tips. Cash tips are not included.</w:t>
       </w:r>
     </w:p>
     <w:p>
@@ -358,13 +288,8 @@
           <w:numId w:val="1"/>
         </w:numPr>
       </w:pPr>
-      <w:proofErr w:type="spellStart"/>
-      <w:r>
-        <w:t>tolls_charge</w:t>
-      </w:r>
-      <w:proofErr w:type="spellEnd"/>
-      <w:r>
-        <w:t>--Total amount of all tolls paid in trip.</w:t>
+      <w:r>
+        <w:t>tolls_charge--Total amount of all tolls paid in trip.</w:t>
       </w:r>
     </w:p>
     <w:p>
@@ -375,13 +300,8 @@
           <w:numId w:val="1"/>
         </w:numPr>
       </w:pPr>
-      <w:proofErr w:type="spellStart"/>
-      <w:r>
-        <w:t>improvement_surcharge</w:t>
-      </w:r>
-      <w:proofErr w:type="spellEnd"/>
-      <w:r>
-        <w:t>--$0.30 improvement surcharge assessed trips at the flag drop. The improvement surcharge began being levied in 2015.</w:t>
+      <w:r>
+        <w:t>improvement_surcharge--$0.30 improvement surcharge assessed trips at the flag drop. The improvement surcharge began being levied in 2015.</w:t>
       </w:r>
     </w:p>
     <w:p>
@@ -392,13 +312,8 @@
           <w:numId w:val="1"/>
         </w:numPr>
       </w:pPr>
-      <w:proofErr w:type="spellStart"/>
-      <w:r>
-        <w:t>total_charge</w:t>
-      </w:r>
-      <w:proofErr w:type="spellEnd"/>
-      <w:r>
-        <w:t>--The total amount charged to passengers. It does not include cash tips.</w:t>
+      <w:r>
+        <w:t>total_charge--The total amount charged to passengers. It does not include cash tips.</w:t>
       </w:r>
     </w:p>
     <w:p>
@@ -422,51 +337,7 @@
           <w:szCs w:val="18"/>
           <w:shd w:val="clear" w:color="auto" w:fill="FFFFFF"/>
         </w:rPr>
-        <w:t xml:space="preserve">Creating the </w:t>
-      </w:r>
-      <w:proofErr w:type="spellStart"/>
-      <w:r>
-        <w:rPr>
-          <w:rFonts w:ascii="Consolas" w:hAnsi="Consolas"/>
-          <w:color w:val="24292E"/>
-          <w:sz w:val="18"/>
-          <w:szCs w:val="18"/>
-          <w:shd w:val="clear" w:color="auto" w:fill="FFFFFF"/>
-        </w:rPr>
-        <w:t>intial</w:t>
-      </w:r>
-      <w:proofErr w:type="spellEnd"/>
-      <w:r>
-        <w:rPr>
-          <w:rFonts w:ascii="Consolas" w:hAnsi="Consolas"/>
-          <w:color w:val="24292E"/>
-          <w:sz w:val="18"/>
-          <w:szCs w:val="18"/>
-          <w:shd w:val="clear" w:color="auto" w:fill="FFFFFF"/>
-        </w:rPr>
-        <w:t xml:space="preserve"> data table titled </w:t>
-      </w:r>
-      <w:proofErr w:type="spellStart"/>
-      <w:r>
-        <w:rPr>
-          <w:rFonts w:ascii="Consolas" w:hAnsi="Consolas"/>
-          <w:color w:val="24292E"/>
-          <w:sz w:val="18"/>
-          <w:szCs w:val="18"/>
-          <w:shd w:val="clear" w:color="auto" w:fill="FFFFFF"/>
-        </w:rPr>
-        <w:t>nyc_taxifare</w:t>
-      </w:r>
-      <w:proofErr w:type="spellEnd"/>
-      <w:r>
-        <w:rPr>
-          <w:rFonts w:ascii="Consolas" w:hAnsi="Consolas"/>
-          <w:color w:val="24292E"/>
-          <w:sz w:val="18"/>
-          <w:szCs w:val="18"/>
-          <w:shd w:val="clear" w:color="auto" w:fill="FFFFFF"/>
-        </w:rPr>
-        <w:t xml:space="preserve"> to be used for Preliminary Analysis.</w:t>
+        <w:t>Creating the intial data table titled nyc_taxifare to be used for Preliminary Analysis.</w:t>
       </w:r>
     </w:p>
     <w:p>
@@ -659,105 +530,17 @@
           <w:szCs w:val="18"/>
           <w:shd w:val="clear" w:color="auto" w:fill="FFFFFF"/>
         </w:rPr>
-        <w:t xml:space="preserve">Let's check if there are any records in which the </w:t>
-      </w:r>
-      <w:proofErr w:type="spellStart"/>
-      <w:r>
-        <w:rPr>
-          <w:rFonts w:ascii="Consolas" w:hAnsi="Consolas"/>
-          <w:color w:val="24292E"/>
-          <w:sz w:val="18"/>
-          <w:szCs w:val="18"/>
-          <w:shd w:val="clear" w:color="auto" w:fill="FFFFFF"/>
-        </w:rPr>
-        <w:t>pickup_timestamp</w:t>
-      </w:r>
-      <w:proofErr w:type="spellEnd"/>
-      <w:r>
-        <w:rPr>
-          <w:rFonts w:ascii="Consolas" w:hAnsi="Consolas"/>
-          <w:color w:val="24292E"/>
-          <w:sz w:val="18"/>
-          <w:szCs w:val="18"/>
-          <w:shd w:val="clear" w:color="auto" w:fill="FFFFFF"/>
-        </w:rPr>
-        <w:t xml:space="preserve"> is after the </w:t>
-      </w:r>
-      <w:proofErr w:type="spellStart"/>
-      <w:r>
-        <w:rPr>
-          <w:rFonts w:ascii="Consolas" w:hAnsi="Consolas"/>
-          <w:color w:val="24292E"/>
-          <w:sz w:val="18"/>
-          <w:szCs w:val="18"/>
-          <w:shd w:val="clear" w:color="auto" w:fill="FFFFFF"/>
-        </w:rPr>
-        <w:t>dropoff_timestamp</w:t>
-      </w:r>
-      <w:proofErr w:type="spellEnd"/>
-      <w:r>
-        <w:rPr>
-          <w:rFonts w:ascii="Consolas" w:hAnsi="Consolas"/>
-          <w:color w:val="24292E"/>
-          <w:sz w:val="18"/>
-          <w:szCs w:val="18"/>
-          <w:shd w:val="clear" w:color="auto" w:fill="FFFFFF"/>
-        </w:rPr>
-        <w:t>.</w:t>
-      </w:r>
-      <w:r>
-        <w:rPr>
-          <w:rFonts w:ascii="Consolas" w:hAnsi="Consolas"/>
-          <w:color w:val="24292E"/>
-          <w:sz w:val="18"/>
-          <w:szCs w:val="18"/>
-          <w:shd w:val="clear" w:color="auto" w:fill="FFFFFF"/>
-        </w:rPr>
-        <w:t xml:space="preserve"> (</w:t>
-      </w:r>
-      <w:proofErr w:type="gramStart"/>
-      <w:r>
-        <w:rPr>
-          <w:rFonts w:ascii="Consolas" w:hAnsi="Consolas"/>
-          <w:color w:val="24292E"/>
-          <w:sz w:val="18"/>
-          <w:szCs w:val="18"/>
-          <w:shd w:val="clear" w:color="auto" w:fill="FFFFFF"/>
-        </w:rPr>
-        <w:t>use</w:t>
-      </w:r>
-      <w:proofErr w:type="gramEnd"/>
-      <w:r>
-        <w:rPr>
-          <w:rFonts w:ascii="Consolas" w:hAnsi="Consolas"/>
-          <w:color w:val="24292E"/>
-          <w:sz w:val="18"/>
-          <w:szCs w:val="18"/>
-          <w:shd w:val="clear" w:color="auto" w:fill="FFFFFF"/>
-        </w:rPr>
-        <w:t xml:space="preserve"> </w:t>
-      </w:r>
-      <w:proofErr w:type="spellStart"/>
-      <w:r>
-        <w:rPr>
-          <w:rFonts w:ascii="Consolas" w:hAnsi="Consolas"/>
-          <w:color w:val="24292E"/>
-          <w:sz w:val="18"/>
-          <w:szCs w:val="18"/>
-          <w:shd w:val="clear" w:color="auto" w:fill="FFFFFF"/>
-        </w:rPr>
-        <w:t>unix_timestamp</w:t>
-      </w:r>
-      <w:proofErr w:type="spellEnd"/>
-      <w:r>
-        <w:rPr>
-          <w:rFonts w:ascii="Consolas" w:hAnsi="Consolas"/>
-          <w:color w:val="24292E"/>
-          <w:sz w:val="18"/>
-          <w:szCs w:val="18"/>
-          <w:shd w:val="clear" w:color="auto" w:fill="FFFFFF"/>
-        </w:rPr>
-        <w:t>).</w:t>
+        <w:t>Let's check if there are any records in which the pickup_timestamp is after the dropoff_timestamp.</w:t>
+      </w:r>
+      <w:r>
+        <w:rPr>
+          <w:rFonts w:ascii="Consolas" w:hAnsi="Consolas"/>
+          <w:color w:val="24292E"/>
+          <w:sz w:val="18"/>
+          <w:szCs w:val="18"/>
+          <w:shd w:val="clear" w:color="auto" w:fill="FFFFFF"/>
+        </w:rPr>
+        <w:t xml:space="preserve"> (use unix_timestamp).</w:t>
       </w:r>
     </w:p>
     <w:p>
@@ -829,29 +612,7 @@
           <w:szCs w:val="18"/>
           <w:shd w:val="clear" w:color="auto" w:fill="FFFFFF"/>
         </w:rPr>
-        <w:t xml:space="preserve">EDA of components associated with Trip Details from </w:t>
-      </w:r>
-      <w:proofErr w:type="spellStart"/>
-      <w:r>
-        <w:rPr>
-          <w:rFonts w:ascii="Consolas" w:hAnsi="Consolas"/>
-          <w:color w:val="24292E"/>
-          <w:sz w:val="18"/>
-          <w:szCs w:val="18"/>
-          <w:shd w:val="clear" w:color="auto" w:fill="FFFFFF"/>
-        </w:rPr>
-        <w:t>nyc_taxifare</w:t>
-      </w:r>
-      <w:proofErr w:type="spellEnd"/>
-      <w:r>
-        <w:rPr>
-          <w:rFonts w:ascii="Consolas" w:hAnsi="Consolas"/>
-          <w:color w:val="24292E"/>
-          <w:sz w:val="18"/>
-          <w:szCs w:val="18"/>
-          <w:shd w:val="clear" w:color="auto" w:fill="FFFFFF"/>
-        </w:rPr>
-        <w:t>.</w:t>
+        <w:t>EDA of components associated with Trip Details from nyc_taxifare.</w:t>
       </w:r>
     </w:p>
     <w:p>
@@ -870,29 +631,7 @@
           <w:szCs w:val="18"/>
           <w:shd w:val="clear" w:color="auto" w:fill="FFFFFF"/>
         </w:rPr>
-        <w:t xml:space="preserve">EDA of components associated with Fare Details from </w:t>
-      </w:r>
-      <w:proofErr w:type="spellStart"/>
-      <w:r>
-        <w:rPr>
-          <w:rFonts w:ascii="Consolas" w:hAnsi="Consolas"/>
-          <w:color w:val="24292E"/>
-          <w:sz w:val="18"/>
-          <w:szCs w:val="18"/>
-          <w:shd w:val="clear" w:color="auto" w:fill="FFFFFF"/>
-        </w:rPr>
-        <w:t>nyc_taxifare</w:t>
-      </w:r>
-      <w:proofErr w:type="spellEnd"/>
-      <w:r>
-        <w:rPr>
-          <w:rFonts w:ascii="Consolas" w:hAnsi="Consolas"/>
-          <w:color w:val="24292E"/>
-          <w:sz w:val="18"/>
-          <w:szCs w:val="18"/>
-          <w:shd w:val="clear" w:color="auto" w:fill="FFFFFF"/>
-        </w:rPr>
-        <w:t>.</w:t>
+        <w:t>EDA of components associated with Fare Details from nyc_taxifare.</w:t>
       </w:r>
     </w:p>
     <w:p>
@@ -912,51 +651,7 @@
           <w:shd w:val="clear" w:color="auto" w:fill="FFFFFF"/>
         </w:rPr>
         <w:lastRenderedPageBreak/>
-        <w:t xml:space="preserve">Since </w:t>
-      </w:r>
-      <w:proofErr w:type="spellStart"/>
-      <w:r>
-        <w:rPr>
-          <w:rFonts w:ascii="Consolas" w:hAnsi="Consolas"/>
-          <w:color w:val="24292E"/>
-          <w:sz w:val="18"/>
-          <w:szCs w:val="18"/>
-          <w:shd w:val="clear" w:color="auto" w:fill="FFFFFF"/>
-        </w:rPr>
-        <w:t>passenger_count</w:t>
-      </w:r>
-      <w:proofErr w:type="spellEnd"/>
-      <w:r>
-        <w:rPr>
-          <w:rFonts w:ascii="Consolas" w:hAnsi="Consolas"/>
-          <w:color w:val="24292E"/>
-          <w:sz w:val="18"/>
-          <w:szCs w:val="18"/>
-          <w:shd w:val="clear" w:color="auto" w:fill="FFFFFF"/>
-        </w:rPr>
-        <w:t xml:space="preserve"> is an attribute registered by the driver it can be a source of Erroneous data. Write a query to analyse </w:t>
-      </w:r>
-      <w:proofErr w:type="spellStart"/>
-      <w:r>
-        <w:rPr>
-          <w:rFonts w:ascii="Consolas" w:hAnsi="Consolas"/>
-          <w:color w:val="24292E"/>
-          <w:sz w:val="18"/>
-          <w:szCs w:val="18"/>
-          <w:shd w:val="clear" w:color="auto" w:fill="FFFFFF"/>
-        </w:rPr>
-        <w:t>passenger_count</w:t>
-      </w:r>
-      <w:proofErr w:type="spellEnd"/>
-      <w:r>
-        <w:rPr>
-          <w:rFonts w:ascii="Consolas" w:hAnsi="Consolas"/>
-          <w:color w:val="24292E"/>
-          <w:sz w:val="18"/>
-          <w:szCs w:val="18"/>
-          <w:shd w:val="clear" w:color="auto" w:fill="FFFFFF"/>
-        </w:rPr>
-        <w:t>.</w:t>
+        <w:t>Since passenger_count is an attribute registered by the driver it can be a source of Erroneous data. Write a query to analyse passenger_count.</w:t>
       </w:r>
     </w:p>
     <w:p>
@@ -1020,51 +715,7 @@
           <w:szCs w:val="18"/>
           <w:shd w:val="clear" w:color="auto" w:fill="FFFFFF"/>
         </w:rPr>
-        <w:t xml:space="preserve">Checking the </w:t>
-      </w:r>
-      <w:proofErr w:type="spellStart"/>
-      <w:r>
-        <w:rPr>
-          <w:rFonts w:ascii="Consolas" w:hAnsi="Consolas"/>
-          <w:color w:val="24292E"/>
-          <w:sz w:val="18"/>
-          <w:szCs w:val="18"/>
-          <w:shd w:val="clear" w:color="auto" w:fill="FFFFFF"/>
-        </w:rPr>
-        <w:t>rate_code</w:t>
-      </w:r>
-      <w:proofErr w:type="spellEnd"/>
-      <w:r>
-        <w:rPr>
-          <w:rFonts w:ascii="Consolas" w:hAnsi="Consolas"/>
-          <w:color w:val="24292E"/>
-          <w:sz w:val="18"/>
-          <w:szCs w:val="18"/>
-          <w:shd w:val="clear" w:color="auto" w:fill="FFFFFF"/>
-        </w:rPr>
-        <w:t xml:space="preserve"> parameter. Write a query to show records of each </w:t>
-      </w:r>
-      <w:proofErr w:type="spellStart"/>
-      <w:r>
-        <w:rPr>
-          <w:rFonts w:ascii="Consolas" w:hAnsi="Consolas"/>
-          <w:color w:val="24292E"/>
-          <w:sz w:val="18"/>
-          <w:szCs w:val="18"/>
-          <w:shd w:val="clear" w:color="auto" w:fill="FFFFFF"/>
-        </w:rPr>
-        <w:t>rate_code</w:t>
-      </w:r>
-      <w:proofErr w:type="spellEnd"/>
-      <w:r>
-        <w:rPr>
-          <w:rFonts w:ascii="Consolas" w:hAnsi="Consolas"/>
-          <w:color w:val="24292E"/>
-          <w:sz w:val="18"/>
-          <w:szCs w:val="18"/>
-          <w:shd w:val="clear" w:color="auto" w:fill="FFFFFF"/>
-        </w:rPr>
-        <w:t>.</w:t>
+        <w:t>Checking the rate_code parameter. Write a query to show records of each rate_code.</w:t>
       </w:r>
     </w:p>
     <w:p>
@@ -1173,29 +824,7 @@
           <w:szCs w:val="18"/>
           <w:shd w:val="clear" w:color="auto" w:fill="FFFFFF"/>
         </w:rPr>
-        <w:t xml:space="preserve">Checking the </w:t>
-      </w:r>
-      <w:proofErr w:type="spellStart"/>
-      <w:r>
-        <w:rPr>
-          <w:rFonts w:ascii="Consolas" w:hAnsi="Consolas"/>
-          <w:color w:val="24292E"/>
-          <w:sz w:val="18"/>
-          <w:szCs w:val="18"/>
-          <w:shd w:val="clear" w:color="auto" w:fill="FFFFFF"/>
-        </w:rPr>
-        <w:t>payment_type</w:t>
-      </w:r>
-      <w:proofErr w:type="spellEnd"/>
-      <w:r>
-        <w:rPr>
-          <w:rFonts w:ascii="Consolas" w:hAnsi="Consolas"/>
-          <w:color w:val="24292E"/>
-          <w:sz w:val="18"/>
-          <w:szCs w:val="18"/>
-          <w:shd w:val="clear" w:color="auto" w:fill="FFFFFF"/>
-        </w:rPr>
-        <w:t xml:space="preserve"> parameter and analyse the queries. </w:t>
+        <w:t xml:space="preserve">Checking the payment_type parameter and analyse the queries. </w:t>
       </w:r>
     </w:p>
     <w:p>
@@ -1305,29 +934,7 @@
           <w:szCs w:val="18"/>
           <w:shd w:val="clear" w:color="auto" w:fill="FFFFFF"/>
         </w:rPr>
-        <w:t xml:space="preserve">Checking the </w:t>
-      </w:r>
-      <w:proofErr w:type="spellStart"/>
-      <w:r>
-        <w:rPr>
-          <w:rFonts w:ascii="Consolas" w:hAnsi="Consolas"/>
-          <w:color w:val="24292E"/>
-          <w:sz w:val="18"/>
-          <w:szCs w:val="18"/>
-          <w:shd w:val="clear" w:color="auto" w:fill="FFFFFF"/>
-        </w:rPr>
-        <w:t>extra_charges</w:t>
-      </w:r>
-      <w:proofErr w:type="spellEnd"/>
-      <w:r>
-        <w:rPr>
-          <w:rFonts w:ascii="Consolas" w:hAnsi="Consolas"/>
-          <w:color w:val="24292E"/>
-          <w:sz w:val="18"/>
-          <w:szCs w:val="18"/>
-          <w:shd w:val="clear" w:color="auto" w:fill="FFFFFF"/>
-        </w:rPr>
-        <w:t xml:space="preserve"> attribute and analyse the queries.</w:t>
+        <w:t>Checking the extra_charges attribute and analyse the queries.</w:t>
       </w:r>
     </w:p>
     <w:p>
@@ -1391,29 +998,7 @@
           <w:szCs w:val="18"/>
           <w:shd w:val="clear" w:color="auto" w:fill="FFFFFF"/>
         </w:rPr>
-        <w:t xml:space="preserve">Checking MTA tax attribute and analyse the count of each group of </w:t>
-      </w:r>
-      <w:proofErr w:type="spellStart"/>
-      <w:r>
-        <w:rPr>
-          <w:rFonts w:ascii="Consolas" w:hAnsi="Consolas"/>
-          <w:color w:val="24292E"/>
-          <w:sz w:val="18"/>
-          <w:szCs w:val="18"/>
-          <w:shd w:val="clear" w:color="auto" w:fill="FFFFFF"/>
-        </w:rPr>
-        <w:t>mta_tax_charge</w:t>
-      </w:r>
-      <w:proofErr w:type="spellEnd"/>
-      <w:r>
-        <w:rPr>
-          <w:rFonts w:ascii="Consolas" w:hAnsi="Consolas"/>
-          <w:color w:val="24292E"/>
-          <w:sz w:val="18"/>
-          <w:szCs w:val="18"/>
-          <w:shd w:val="clear" w:color="auto" w:fill="FFFFFF"/>
-        </w:rPr>
-        <w:t xml:space="preserve">. </w:t>
+        <w:t xml:space="preserve">Checking MTA tax attribute and analyse the count of each group of mta_tax_charge. </w:t>
       </w:r>
     </w:p>
     <w:p>
@@ -1477,63 +1062,7 @@
           <w:szCs w:val="18"/>
           <w:shd w:val="clear" w:color="auto" w:fill="FFFFFF"/>
         </w:rPr>
-        <w:t xml:space="preserve">Checking </w:t>
-      </w:r>
-      <w:proofErr w:type="spellStart"/>
-      <w:r>
-        <w:rPr>
-          <w:rFonts w:ascii="Consolas" w:hAnsi="Consolas"/>
-          <w:color w:val="24292E"/>
-          <w:sz w:val="18"/>
-          <w:szCs w:val="18"/>
-          <w:shd w:val="clear" w:color="auto" w:fill="FFFFFF"/>
-        </w:rPr>
-        <w:t>store_forward_flag</w:t>
-      </w:r>
-      <w:proofErr w:type="spellEnd"/>
-      <w:r>
-        <w:rPr>
-          <w:rFonts w:ascii="Consolas" w:hAnsi="Consolas"/>
-          <w:color w:val="24292E"/>
-          <w:sz w:val="18"/>
-          <w:szCs w:val="18"/>
-          <w:shd w:val="clear" w:color="auto" w:fill="FFFFFF"/>
-        </w:rPr>
-        <w:t xml:space="preserve"> parameter and analyse the count of each group of </w:t>
-      </w:r>
-      <w:proofErr w:type="spellStart"/>
-      <w:proofErr w:type="gramStart"/>
-      <w:r>
-        <w:rPr>
-          <w:rFonts w:ascii="Consolas" w:hAnsi="Consolas"/>
-          <w:color w:val="24292E"/>
-          <w:sz w:val="18"/>
-          <w:szCs w:val="18"/>
-          <w:shd w:val="clear" w:color="auto" w:fill="FFFFFF"/>
-        </w:rPr>
-        <w:t>store</w:t>
-      </w:r>
-      <w:proofErr w:type="gramEnd"/>
-      <w:r>
-        <w:rPr>
-          <w:rFonts w:ascii="Consolas" w:hAnsi="Consolas"/>
-          <w:color w:val="24292E"/>
-          <w:sz w:val="18"/>
-          <w:szCs w:val="18"/>
-          <w:shd w:val="clear" w:color="auto" w:fill="FFFFFF"/>
-        </w:rPr>
-        <w:t>_foreward_flag</w:t>
-      </w:r>
-      <w:proofErr w:type="spellEnd"/>
-      <w:r>
-        <w:rPr>
-          <w:rFonts w:ascii="Consolas" w:hAnsi="Consolas"/>
-          <w:color w:val="24292E"/>
-          <w:sz w:val="18"/>
-          <w:szCs w:val="18"/>
-          <w:shd w:val="clear" w:color="auto" w:fill="FFFFFF"/>
-        </w:rPr>
-        <w:t>.</w:t>
+        <w:t>Checking store_forward_flag parameter and analyse the count of each group of store_foreward_flag.</w:t>
       </w:r>
     </w:p>
     <w:p>
@@ -1597,29 +1126,7 @@
           <w:szCs w:val="18"/>
           <w:shd w:val="clear" w:color="auto" w:fill="FFFFFF"/>
         </w:rPr>
-        <w:t xml:space="preserve">Checking if non-zero tip amount has been </w:t>
-      </w:r>
-      <w:proofErr w:type="spellStart"/>
-      <w:r>
-        <w:rPr>
-          <w:rFonts w:ascii="Consolas" w:hAnsi="Consolas"/>
-          <w:color w:val="24292E"/>
-          <w:sz w:val="18"/>
-          <w:szCs w:val="18"/>
-          <w:shd w:val="clear" w:color="auto" w:fill="FFFFFF"/>
-        </w:rPr>
-        <w:t>registed</w:t>
-      </w:r>
-      <w:proofErr w:type="spellEnd"/>
-      <w:r>
-        <w:rPr>
-          <w:rFonts w:ascii="Consolas" w:hAnsi="Consolas"/>
-          <w:color w:val="24292E"/>
-          <w:sz w:val="18"/>
-          <w:szCs w:val="18"/>
-          <w:shd w:val="clear" w:color="auto" w:fill="FFFFFF"/>
-        </w:rPr>
-        <w:t xml:space="preserve"> for cash payment trips.</w:t>
+        <w:t>Checking if non-zero tip amount has been registed for cash payment trips.</w:t>
       </w:r>
     </w:p>
     <w:p>
@@ -1683,29 +1190,7 @@
           <w:szCs w:val="18"/>
           <w:shd w:val="clear" w:color="auto" w:fill="FFFFFF"/>
         </w:rPr>
-        <w:t xml:space="preserve">Checking </w:t>
-      </w:r>
-      <w:proofErr w:type="spellStart"/>
-      <w:r>
-        <w:rPr>
-          <w:rFonts w:ascii="Consolas" w:hAnsi="Consolas"/>
-          <w:color w:val="24292E"/>
-          <w:sz w:val="18"/>
-          <w:szCs w:val="18"/>
-          <w:shd w:val="clear" w:color="auto" w:fill="FFFFFF"/>
-        </w:rPr>
-        <w:t>improvement_surcharge</w:t>
-      </w:r>
-      <w:proofErr w:type="spellEnd"/>
-      <w:r>
-        <w:rPr>
-          <w:rFonts w:ascii="Consolas" w:hAnsi="Consolas"/>
-          <w:color w:val="24292E"/>
-          <w:sz w:val="18"/>
-          <w:szCs w:val="18"/>
-          <w:shd w:val="clear" w:color="auto" w:fill="FFFFFF"/>
-        </w:rPr>
-        <w:t xml:space="preserve"> other than $0.30 has been recorded.</w:t>
+        <w:t>Checking improvement_surcharge other than $0.30 has been recorded.</w:t>
       </w:r>
     </w:p>
     <w:p>
@@ -1782,7 +1267,6 @@
         </w:rPr>
         <w:t xml:space="preserve">Creating the </w:t>
       </w:r>
-      <w:proofErr w:type="spellStart"/>
       <w:r>
         <w:rPr>
           <w:rFonts w:ascii="Consolas" w:hAnsi="Consolas"/>
@@ -1801,18 +1285,7 @@
           <w:szCs w:val="18"/>
           <w:shd w:val="clear" w:color="auto" w:fill="FFFFFF"/>
         </w:rPr>
-        <w:t>_taxifare</w:t>
-      </w:r>
-      <w:proofErr w:type="spellEnd"/>
-      <w:r>
-        <w:rPr>
-          <w:rFonts w:ascii="Consolas" w:hAnsi="Consolas"/>
-          <w:color w:val="24292E"/>
-          <w:sz w:val="18"/>
-          <w:szCs w:val="18"/>
-          <w:shd w:val="clear" w:color="auto" w:fill="FFFFFF"/>
-        </w:rPr>
-        <w:t xml:space="preserve"> tabl</w:t>
+        <w:t>_taxifare tabl</w:t>
       </w:r>
       <w:r>
         <w:rPr>
@@ -1897,29 +1370,7 @@
           <w:szCs w:val="18"/>
           <w:shd w:val="clear" w:color="auto" w:fill="FFFFFF"/>
         </w:rPr>
-        <w:t xml:space="preserve">Compare the average </w:t>
-      </w:r>
-      <w:proofErr w:type="spellStart"/>
-      <w:r>
-        <w:rPr>
-          <w:rFonts w:ascii="Consolas" w:hAnsi="Consolas"/>
-          <w:color w:val="24292E"/>
-          <w:sz w:val="18"/>
-          <w:szCs w:val="18"/>
-          <w:shd w:val="clear" w:color="auto" w:fill="FFFFFF"/>
-        </w:rPr>
-        <w:t>fare_charge</w:t>
-      </w:r>
-      <w:proofErr w:type="spellEnd"/>
-      <w:r>
-        <w:rPr>
-          <w:rFonts w:ascii="Consolas" w:hAnsi="Consolas"/>
-          <w:color w:val="24292E"/>
-          <w:sz w:val="18"/>
-          <w:szCs w:val="18"/>
-          <w:shd w:val="clear" w:color="auto" w:fill="FFFFFF"/>
-        </w:rPr>
-        <w:t xml:space="preserve"> for November and December.</w:t>
+        <w:t>Compare the average fare_charge for November and December.</w:t>
       </w:r>
     </w:p>
     <w:p>
@@ -1990,29 +1441,7 @@
           <w:szCs w:val="18"/>
           <w:shd w:val="clear" w:color="auto" w:fill="FFFFFF"/>
         </w:rPr>
-        <w:t>Explore the ‘number of passengers per trip’ - how many trips are made by each level of ‘</w:t>
-      </w:r>
-      <w:proofErr w:type="spellStart"/>
-      <w:r>
-        <w:rPr>
-          <w:rFonts w:ascii="Consolas" w:hAnsi="Consolas"/>
-          <w:color w:val="24292E"/>
-          <w:sz w:val="18"/>
-          <w:szCs w:val="18"/>
-          <w:shd w:val="clear" w:color="auto" w:fill="FFFFFF"/>
-        </w:rPr>
-        <w:t>Passenger_count</w:t>
-      </w:r>
-      <w:proofErr w:type="spellEnd"/>
-      <w:r>
-        <w:rPr>
-          <w:rFonts w:ascii="Consolas" w:hAnsi="Consolas"/>
-          <w:color w:val="24292E"/>
-          <w:sz w:val="18"/>
-          <w:szCs w:val="18"/>
-          <w:shd w:val="clear" w:color="auto" w:fill="FFFFFF"/>
-        </w:rPr>
-        <w:t xml:space="preserve">’? </w:t>
+        <w:t xml:space="preserve">Explore the ‘number of passengers per trip’ - how many trips are made by each level of ‘Passenger_count’? </w:t>
       </w:r>
     </w:p>
     <w:p>
@@ -2192,51 +1621,7 @@
           <w:szCs w:val="18"/>
           <w:shd w:val="clear" w:color="auto" w:fill="FFFFFF"/>
         </w:rPr>
-        <w:t xml:space="preserve"> (</w:t>
-      </w:r>
-      <w:proofErr w:type="spellStart"/>
-      <w:r>
-        <w:rPr>
-          <w:rFonts w:ascii="Consolas" w:hAnsi="Consolas"/>
-          <w:color w:val="24292E"/>
-          <w:sz w:val="18"/>
-          <w:szCs w:val="18"/>
-          <w:shd w:val="clear" w:color="auto" w:fill="FFFFFF"/>
-        </w:rPr>
-        <w:t>passenger_count</w:t>
-      </w:r>
-      <w:proofErr w:type="spellEnd"/>
-      <w:r>
-        <w:rPr>
-          <w:rFonts w:ascii="Consolas" w:hAnsi="Consolas"/>
-          <w:color w:val="24292E"/>
-          <w:sz w:val="18"/>
-          <w:szCs w:val="18"/>
-          <w:shd w:val="clear" w:color="auto" w:fill="FFFFFF"/>
-        </w:rPr>
-        <w:t xml:space="preserve">, </w:t>
-      </w:r>
-      <w:proofErr w:type="spellStart"/>
-      <w:r>
-        <w:rPr>
-          <w:rFonts w:ascii="Consolas" w:hAnsi="Consolas"/>
-          <w:color w:val="24292E"/>
-          <w:sz w:val="18"/>
-          <w:szCs w:val="18"/>
-          <w:shd w:val="clear" w:color="auto" w:fill="FFFFFF"/>
-        </w:rPr>
-        <w:t>number_of_trips</w:t>
-      </w:r>
-      <w:proofErr w:type="spellEnd"/>
-      <w:r>
-        <w:rPr>
-          <w:rFonts w:ascii="Consolas" w:hAnsi="Consolas"/>
-          <w:color w:val="24292E"/>
-          <w:sz w:val="18"/>
-          <w:szCs w:val="18"/>
-          <w:shd w:val="clear" w:color="auto" w:fill="FFFFFF"/>
-        </w:rPr>
-        <w:t>)</w:t>
+        <w:t xml:space="preserve"> (passenger_count, number_of_trips)</w:t>
       </w:r>
       <w:r>
         <w:rPr>
@@ -2352,20 +1737,8 @@
           <w:szCs w:val="18"/>
           <w:shd w:val="clear" w:color="auto" w:fill="FFFFFF"/>
         </w:rPr>
-        <w:t xml:space="preserve">Let's have a look at how many trips are made by each level of </w:t>
-      </w:r>
-      <w:proofErr w:type="spellStart"/>
-      <w:r>
-        <w:rPr>
-          <w:rFonts w:ascii="Consolas" w:hAnsi="Consolas"/>
-          <w:color w:val="24292E"/>
-          <w:sz w:val="18"/>
-          <w:szCs w:val="18"/>
-          <w:shd w:val="clear" w:color="auto" w:fill="FFFFFF"/>
-        </w:rPr>
-        <w:t>passenger_count</w:t>
-      </w:r>
-      <w:proofErr w:type="spellEnd"/>
+        <w:t>Let's have a look at how many trips are made by each level of passenger_count</w:t>
+      </w:r>
       <w:r>
         <w:rPr>
           <w:rFonts w:ascii="Consolas" w:hAnsi="Consolas"/>
@@ -2456,95 +1829,7 @@
           <w:szCs w:val="18"/>
           <w:shd w:val="clear" w:color="auto" w:fill="FFFFFF"/>
         </w:rPr>
-        <w:t>Let's compare if the passengers prefer to travel solo [</w:t>
-      </w:r>
-      <w:proofErr w:type="spellStart"/>
-      <w:r>
-        <w:rPr>
-          <w:rFonts w:ascii="Consolas" w:hAnsi="Consolas"/>
-          <w:color w:val="24292E"/>
-          <w:sz w:val="18"/>
-          <w:szCs w:val="18"/>
-          <w:shd w:val="clear" w:color="auto" w:fill="FFFFFF"/>
-        </w:rPr>
-        <w:t>i.e</w:t>
-      </w:r>
-      <w:proofErr w:type="spellEnd"/>
-      <w:r>
-        <w:rPr>
-          <w:rFonts w:ascii="Consolas" w:hAnsi="Consolas"/>
-          <w:color w:val="24292E"/>
-          <w:sz w:val="18"/>
-          <w:szCs w:val="18"/>
-          <w:shd w:val="clear" w:color="auto" w:fill="FFFFFF"/>
-        </w:rPr>
-        <w:t xml:space="preserve">, </w:t>
-      </w:r>
-      <w:proofErr w:type="spellStart"/>
-      <w:r>
-        <w:rPr>
-          <w:rFonts w:ascii="Consolas" w:hAnsi="Consolas"/>
-          <w:color w:val="24292E"/>
-          <w:sz w:val="18"/>
-          <w:szCs w:val="18"/>
-          <w:shd w:val="clear" w:color="auto" w:fill="FFFFFF"/>
-        </w:rPr>
-        <w:t>passenger_count</w:t>
-      </w:r>
-      <w:proofErr w:type="spellEnd"/>
-      <w:r>
-        <w:rPr>
-          <w:rFonts w:ascii="Consolas" w:hAnsi="Consolas"/>
-          <w:color w:val="24292E"/>
-          <w:sz w:val="18"/>
-          <w:szCs w:val="18"/>
-          <w:shd w:val="clear" w:color="auto" w:fill="FFFFFF"/>
-        </w:rPr>
-        <w:t>=1] or in groups [</w:t>
-      </w:r>
-      <w:proofErr w:type="spellStart"/>
-      <w:r>
-        <w:rPr>
-          <w:rFonts w:ascii="Consolas" w:hAnsi="Consolas"/>
-          <w:color w:val="24292E"/>
-          <w:sz w:val="18"/>
-          <w:szCs w:val="18"/>
-          <w:shd w:val="clear" w:color="auto" w:fill="FFFFFF"/>
-        </w:rPr>
-        <w:t>i.e</w:t>
-      </w:r>
-      <w:proofErr w:type="spellEnd"/>
-      <w:r>
-        <w:rPr>
-          <w:rFonts w:ascii="Consolas" w:hAnsi="Consolas"/>
-          <w:color w:val="24292E"/>
-          <w:sz w:val="18"/>
-          <w:szCs w:val="18"/>
-          <w:shd w:val="clear" w:color="auto" w:fill="FFFFFF"/>
-        </w:rPr>
-        <w:t xml:space="preserve">, </w:t>
-      </w:r>
-      <w:proofErr w:type="spellStart"/>
-      <w:r>
-        <w:rPr>
-          <w:rFonts w:ascii="Consolas" w:hAnsi="Consolas"/>
-          <w:color w:val="24292E"/>
-          <w:sz w:val="18"/>
-          <w:szCs w:val="18"/>
-          <w:shd w:val="clear" w:color="auto" w:fill="FFFFFF"/>
-        </w:rPr>
-        <w:t>passenger_count</w:t>
-      </w:r>
-      <w:proofErr w:type="spellEnd"/>
-      <w:r>
-        <w:rPr>
-          <w:rFonts w:ascii="Consolas" w:hAnsi="Consolas"/>
-          <w:color w:val="24292E"/>
-          <w:sz w:val="18"/>
-          <w:szCs w:val="18"/>
-          <w:shd w:val="clear" w:color="auto" w:fill="FFFFFF"/>
-        </w:rPr>
-        <w:t xml:space="preserve"> [2-6]]</w:t>
+        <w:t>Let's compare if the passengers prefer to travel solo [i.e, passenger_count=1] or in groups [i.e, passenger_count [2-6]]</w:t>
       </w:r>
     </w:p>
     <w:p>
@@ -2866,29 +2151,7 @@
           <w:szCs w:val="18"/>
           <w:shd w:val="clear" w:color="auto" w:fill="FFFFFF"/>
         </w:rPr>
-        <w:t xml:space="preserve">Let us observe the </w:t>
-      </w:r>
-      <w:proofErr w:type="spellStart"/>
-      <w:r>
-        <w:rPr>
-          <w:rFonts w:ascii="Consolas" w:hAnsi="Consolas"/>
-          <w:color w:val="24292E"/>
-          <w:sz w:val="18"/>
-          <w:szCs w:val="18"/>
-          <w:shd w:val="clear" w:color="auto" w:fill="FFFFFF"/>
-        </w:rPr>
-        <w:t>extra_charge</w:t>
-      </w:r>
-      <w:proofErr w:type="spellEnd"/>
-      <w:r>
-        <w:rPr>
-          <w:rFonts w:ascii="Consolas" w:hAnsi="Consolas"/>
-          <w:color w:val="24292E"/>
-          <w:sz w:val="18"/>
-          <w:szCs w:val="18"/>
-          <w:shd w:val="clear" w:color="auto" w:fill="FFFFFF"/>
-        </w:rPr>
-        <w:t xml:space="preserve"> attribute in a grouped table w.r.t number of records.</w:t>
+        <w:t>Let us observe the extra_charge attribute in a grouped table w.r.t number of records.</w:t>
       </w:r>
     </w:p>
     <w:p>
@@ -2978,73 +2241,29 @@
           <w:szCs w:val="18"/>
           <w:shd w:val="clear" w:color="auto" w:fill="FFFFFF"/>
         </w:rPr>
-        <w:t xml:space="preserve">The number of trips where the </w:t>
-      </w:r>
-      <w:proofErr w:type="spellStart"/>
-      <w:r>
-        <w:rPr>
-          <w:rFonts w:ascii="Consolas" w:hAnsi="Consolas"/>
-          <w:color w:val="24292E"/>
-          <w:sz w:val="18"/>
-          <w:szCs w:val="18"/>
-          <w:shd w:val="clear" w:color="auto" w:fill="FFFFFF"/>
-        </w:rPr>
-        <w:t>extra_charge</w:t>
-      </w:r>
-      <w:proofErr w:type="spellEnd"/>
-      <w:r>
-        <w:rPr>
-          <w:rFonts w:ascii="Consolas" w:hAnsi="Consolas"/>
-          <w:color w:val="24292E"/>
-          <w:sz w:val="18"/>
-          <w:szCs w:val="18"/>
-          <w:shd w:val="clear" w:color="auto" w:fill="FFFFFF"/>
-        </w:rPr>
-        <w:t xml:space="preserve"> was levied is marginally lower than the number of trips for which it was not. </w:t>
-      </w:r>
-    </w:p>
-    <w:p>
-      <w:pPr>
-        <w:pStyle w:val="ListParagraph"/>
-        <w:rPr>
-          <w:rFonts w:ascii="Consolas" w:hAnsi="Consolas"/>
-          <w:color w:val="24292E"/>
-          <w:sz w:val="18"/>
-          <w:szCs w:val="18"/>
-          <w:shd w:val="clear" w:color="auto" w:fill="FFFFFF"/>
-        </w:rPr>
-      </w:pPr>
-      <w:r>
-        <w:rPr>
-          <w:rFonts w:ascii="Consolas" w:hAnsi="Consolas"/>
-          <w:color w:val="24292E"/>
-          <w:sz w:val="18"/>
-          <w:szCs w:val="18"/>
-          <w:shd w:val="clear" w:color="auto" w:fill="FFFFFF"/>
-        </w:rPr>
-        <w:t xml:space="preserve">Let us write a query to compare the Fraction of trips for which the </w:t>
-      </w:r>
-      <w:proofErr w:type="spellStart"/>
-      <w:r>
-        <w:rPr>
-          <w:rFonts w:ascii="Consolas" w:hAnsi="Consolas"/>
-          <w:color w:val="24292E"/>
-          <w:sz w:val="18"/>
-          <w:szCs w:val="18"/>
-          <w:shd w:val="clear" w:color="auto" w:fill="FFFFFF"/>
-        </w:rPr>
-        <w:t>extra_charge</w:t>
-      </w:r>
-      <w:proofErr w:type="spellEnd"/>
-      <w:r>
-        <w:rPr>
-          <w:rFonts w:ascii="Consolas" w:hAnsi="Consolas"/>
-          <w:color w:val="24292E"/>
-          <w:sz w:val="18"/>
-          <w:szCs w:val="18"/>
-          <w:shd w:val="clear" w:color="auto" w:fill="FFFFFF"/>
-        </w:rPr>
-        <w:t xml:space="preserve"> was levied.</w:t>
+        <w:t xml:space="preserve">The number of trips where the extra_charge was levied is marginally lower than the number of trips for which it was not. </w:t>
+      </w:r>
+    </w:p>
+    <w:p>
+      <w:pPr>
+        <w:pStyle w:val="ListParagraph"/>
+        <w:rPr>
+          <w:rFonts w:ascii="Consolas" w:hAnsi="Consolas"/>
+          <w:color w:val="24292E"/>
+          <w:sz w:val="18"/>
+          <w:szCs w:val="18"/>
+          <w:shd w:val="clear" w:color="auto" w:fill="FFFFFF"/>
+        </w:rPr>
+      </w:pPr>
+      <w:r>
+        <w:rPr>
+          <w:rFonts w:ascii="Consolas" w:hAnsi="Consolas"/>
+          <w:color w:val="24292E"/>
+          <w:sz w:val="18"/>
+          <w:szCs w:val="18"/>
+          <w:shd w:val="clear" w:color="auto" w:fill="FFFFFF"/>
+        </w:rPr>
+        <w:t>Let us write a query to compare the Fraction of trips for which the extra_charge was levied.</w:t>
       </w:r>
     </w:p>
     <w:p>
@@ -3168,6 +2387,64 @@
           <w:shd w:val="clear" w:color="auto" w:fill="FFFFFF"/>
         </w:rPr>
       </w:pPr>
+      <w:r>
+        <w:rPr>
+          <w:rFonts w:ascii="Consolas" w:hAnsi="Consolas"/>
+          <w:noProof/>
+          <w:color w:val="24292E"/>
+          <w:sz w:val="18"/>
+          <w:szCs w:val="18"/>
+          <w:shd w:val="clear" w:color="auto" w:fill="FFFFFF"/>
+        </w:rPr>
+        <w:drawing>
+          <wp:inline distT="0" distB="0" distL="0" distR="0" wp14:anchorId="1D37BF96" wp14:editId="3716AD29">
+            <wp:extent cx="5731510" cy="3302635"/>
+            <wp:effectExtent l="0" t="0" r="2540" b="0"/>
+            <wp:docPr id="33" name="Picture 33"/>
+            <wp:cNvGraphicFramePr>
+              <a:graphicFrameLocks xmlns:a="http://schemas.openxmlformats.org/drawingml/2006/main" noChangeAspect="1"/>
+            </wp:cNvGraphicFramePr>
+            <a:graphic xmlns:a="http://schemas.openxmlformats.org/drawingml/2006/main">
+              <a:graphicData uri="http://schemas.openxmlformats.org/drawingml/2006/picture">
+                <pic:pic xmlns:pic="http://schemas.openxmlformats.org/drawingml/2006/picture">
+                  <pic:nvPicPr>
+                    <pic:cNvPr id="0" name="Picture 1"/>
+                    <pic:cNvPicPr>
+                      <a:picLocks noChangeAspect="1" noChangeArrowheads="1"/>
+                    </pic:cNvPicPr>
+                  </pic:nvPicPr>
+                  <pic:blipFill>
+                    <a:blip r:embed="rId28">
+                      <a:extLst>
+                        <a:ext uri="{28A0092B-C50C-407E-A947-70E740481C1C}">
+                          <a14:useLocalDpi xmlns:a14="http://schemas.microsoft.com/office/drawing/2010/main" val="0"/>
+                        </a:ext>
+                      </a:extLst>
+                    </a:blip>
+                    <a:srcRect/>
+                    <a:stretch>
+                      <a:fillRect/>
+                    </a:stretch>
+                  </pic:blipFill>
+                  <pic:spPr bwMode="auto">
+                    <a:xfrm>
+                      <a:off x="0" y="0"/>
+                      <a:ext cx="5731510" cy="3302635"/>
+                    </a:xfrm>
+                    <a:prstGeom prst="rect">
+                      <a:avLst/>
+                    </a:prstGeom>
+                    <a:noFill/>
+                    <a:ln>
+                      <a:noFill/>
+                    </a:ln>
+                  </pic:spPr>
+                </pic:pic>
+              </a:graphicData>
+            </a:graphic>
+          </wp:inline>
+        </w:drawing>
+      </w:r>
     </w:p>
     <w:p>
       <w:pPr>
@@ -3197,6 +2474,87 @@
     </w:p>
     <w:p>
       <w:pPr>
+        <w:ind w:left="360"/>
+        <w:rPr>
+          <w:rFonts w:ascii="Consolas" w:hAnsi="Consolas"/>
+          <w:color w:val="24292E"/>
+          <w:sz w:val="18"/>
+          <w:szCs w:val="18"/>
+          <w:shd w:val="clear" w:color="auto" w:fill="FFFFFF"/>
+        </w:rPr>
+      </w:pPr>
+      <w:r>
+        <w:rPr>
+          <w:rFonts w:ascii="Consolas" w:hAnsi="Consolas"/>
+          <w:noProof/>
+          <w:color w:val="24292E"/>
+          <w:sz w:val="18"/>
+          <w:szCs w:val="18"/>
+          <w:shd w:val="clear" w:color="auto" w:fill="FFFFFF"/>
+        </w:rPr>
+        <w:drawing>
+          <wp:inline distT="0" distB="0" distL="0" distR="0" wp14:anchorId="1356E4AE" wp14:editId="078FA9D3">
+            <wp:extent cx="4334480" cy="571580"/>
+            <wp:effectExtent l="0" t="0" r="0" b="0"/>
+            <wp:docPr id="35" name="Picture 35"/>
+            <wp:cNvGraphicFramePr>
+              <a:graphicFrameLocks xmlns:a="http://schemas.openxmlformats.org/drawingml/2006/main" noChangeAspect="1"/>
+            </wp:cNvGraphicFramePr>
+            <a:graphic xmlns:a="http://schemas.openxmlformats.org/drawingml/2006/main">
+              <a:graphicData uri="http://schemas.openxmlformats.org/drawingml/2006/picture">
+                <pic:pic xmlns:pic="http://schemas.openxmlformats.org/drawingml/2006/picture">
+                  <pic:nvPicPr>
+                    <pic:cNvPr id="1" name=""/>
+                    <pic:cNvPicPr/>
+                  </pic:nvPicPr>
+                  <pic:blipFill>
+                    <a:blip r:embed="rId29"/>
+                    <a:stretch>
+                      <a:fillRect/>
+                    </a:stretch>
+                  </pic:blipFill>
+                  <pic:spPr>
+                    <a:xfrm>
+                      <a:off x="0" y="0"/>
+                      <a:ext cx="4334480" cy="571580"/>
+                    </a:xfrm>
+                    <a:prstGeom prst="rect">
+                      <a:avLst/>
+                    </a:prstGeom>
+                  </pic:spPr>
+                </pic:pic>
+              </a:graphicData>
+            </a:graphic>
+          </wp:inline>
+        </w:drawing>
+      </w:r>
+    </w:p>
+    <w:p>
+      <w:pPr>
+        <w:ind w:left="360"/>
+        <w:rPr>
+          <w:rFonts w:ascii="Consolas" w:hAnsi="Consolas"/>
+          <w:color w:val="24292E"/>
+          <w:sz w:val="18"/>
+          <w:szCs w:val="18"/>
+          <w:shd w:val="clear" w:color="auto" w:fill="FFFFFF"/>
+        </w:rPr>
+      </w:pPr>
+    </w:p>
+    <w:p>
+      <w:pPr>
+        <w:ind w:left="360"/>
+        <w:rPr>
+          <w:rFonts w:ascii="Consolas" w:hAnsi="Consolas"/>
+          <w:color w:val="24292E"/>
+          <w:sz w:val="18"/>
+          <w:szCs w:val="18"/>
+          <w:shd w:val="clear" w:color="auto" w:fill="FFFFFF"/>
+        </w:rPr>
+      </w:pPr>
+    </w:p>
+    <w:p>
+      <w:pPr>
         <w:pStyle w:val="ListParagraph"/>
         <w:numPr>
           <w:ilvl w:val="0"/>
@@ -3263,6 +2621,63 @@
     </w:p>
     <w:p>
       <w:pPr>
+        <w:ind w:left="360"/>
+        <w:rPr>
+          <w:rFonts w:ascii="Consolas" w:hAnsi="Consolas"/>
+          <w:color w:val="24292E"/>
+          <w:sz w:val="18"/>
+          <w:szCs w:val="18"/>
+          <w:shd w:val="clear" w:color="auto" w:fill="FFFFFF"/>
+        </w:rPr>
+      </w:pPr>
+      <w:r>
+        <w:rPr>
+          <w:rFonts w:ascii="Consolas" w:hAnsi="Consolas"/>
+          <w:noProof/>
+          <w:color w:val="24292E"/>
+          <w:sz w:val="18"/>
+          <w:szCs w:val="18"/>
+          <w:shd w:val="clear" w:color="auto" w:fill="FFFFFF"/>
+        </w:rPr>
+        <w:drawing>
+          <wp:inline distT="0" distB="0" distL="0" distR="0" wp14:anchorId="182C9793" wp14:editId="01BFB162">
+            <wp:extent cx="4753638" cy="571580"/>
+            <wp:effectExtent l="0" t="0" r="0" b="0"/>
+            <wp:docPr id="36" name="Picture 36"/>
+            <wp:cNvGraphicFramePr>
+              <a:graphicFrameLocks xmlns:a="http://schemas.openxmlformats.org/drawingml/2006/main" noChangeAspect="1"/>
+            </wp:cNvGraphicFramePr>
+            <a:graphic xmlns:a="http://schemas.openxmlformats.org/drawingml/2006/main">
+              <a:graphicData uri="http://schemas.openxmlformats.org/drawingml/2006/picture">
+                <pic:pic xmlns:pic="http://schemas.openxmlformats.org/drawingml/2006/picture">
+                  <pic:nvPicPr>
+                    <pic:cNvPr id="1" name=""/>
+                    <pic:cNvPicPr/>
+                  </pic:nvPicPr>
+                  <pic:blipFill>
+                    <a:blip r:embed="rId30"/>
+                    <a:stretch>
+                      <a:fillRect/>
+                    </a:stretch>
+                  </pic:blipFill>
+                  <pic:spPr>
+                    <a:xfrm>
+                      <a:off x="0" y="0"/>
+                      <a:ext cx="4753638" cy="571580"/>
+                    </a:xfrm>
+                    <a:prstGeom prst="rect">
+                      <a:avLst/>
+                    </a:prstGeom>
+                  </pic:spPr>
+                </pic:pic>
+              </a:graphicData>
+            </a:graphic>
+          </wp:inline>
+        </w:drawing>
+      </w:r>
+    </w:p>
+    <w:p>
+      <w:pPr>
         <w:pStyle w:val="ListParagraph"/>
         <w:numPr>
           <w:ilvl w:val="0"/>
@@ -3284,54 +2699,77 @@
           <w:szCs w:val="18"/>
           <w:shd w:val="clear" w:color="auto" w:fill="FFFFFF"/>
         </w:rPr>
-        <w:t xml:space="preserve">Create partitioning of table using total charge as </w:t>
-      </w:r>
-      <w:proofErr w:type="spellStart"/>
-      <w:r>
-        <w:rPr>
-          <w:rFonts w:ascii="Consolas" w:hAnsi="Consolas"/>
-          <w:color w:val="24292E"/>
-          <w:sz w:val="18"/>
-          <w:szCs w:val="18"/>
-          <w:shd w:val="clear" w:color="auto" w:fill="FFFFFF"/>
-        </w:rPr>
-        <w:t>total_charge</w:t>
-      </w:r>
-      <w:proofErr w:type="spellEnd"/>
-      <w:r>
-        <w:rPr>
-          <w:rFonts w:ascii="Consolas" w:hAnsi="Consolas"/>
-          <w:color w:val="24292E"/>
-          <w:sz w:val="18"/>
-          <w:szCs w:val="18"/>
-          <w:shd w:val="clear" w:color="auto" w:fill="FFFFFF"/>
-        </w:rPr>
-        <w:t xml:space="preserve"> category.</w:t>
-      </w:r>
-    </w:p>
-    <w:p>
-      <w:pPr>
-        <w:pStyle w:val="ListParagraph"/>
-        <w:rPr>
-          <w:rFonts w:ascii="Consolas" w:hAnsi="Consolas"/>
-          <w:color w:val="24292E"/>
-          <w:sz w:val="18"/>
-          <w:szCs w:val="18"/>
-          <w:shd w:val="clear" w:color="auto" w:fill="FFFFFF"/>
-        </w:rPr>
-      </w:pPr>
-    </w:p>
-    <w:p>
-      <w:pPr>
-        <w:pStyle w:val="ListParagraph"/>
-        <w:rPr>
-          <w:rFonts w:ascii="Consolas" w:hAnsi="Consolas"/>
-          <w:color w:val="24292E"/>
-          <w:sz w:val="18"/>
-          <w:szCs w:val="18"/>
-          <w:shd w:val="clear" w:color="auto" w:fill="FFFFFF"/>
-        </w:rPr>
-      </w:pPr>
+        <w:t>Create partitioning of table using total charge as total_charge category.</w:t>
+      </w:r>
+    </w:p>
+    <w:p>
+      <w:pPr>
+        <w:pStyle w:val="ListParagraph"/>
+        <w:rPr>
+          <w:rFonts w:ascii="Consolas" w:hAnsi="Consolas"/>
+          <w:color w:val="24292E"/>
+          <w:sz w:val="18"/>
+          <w:szCs w:val="18"/>
+          <w:shd w:val="clear" w:color="auto" w:fill="FFFFFF"/>
+        </w:rPr>
+      </w:pPr>
+    </w:p>
+    <w:p>
+      <w:pPr>
+        <w:pStyle w:val="ListParagraph"/>
+        <w:rPr>
+          <w:rFonts w:ascii="Consolas" w:hAnsi="Consolas"/>
+          <w:color w:val="24292E"/>
+          <w:sz w:val="18"/>
+          <w:szCs w:val="18"/>
+          <w:shd w:val="clear" w:color="auto" w:fill="FFFFFF"/>
+        </w:rPr>
+      </w:pPr>
+      <w:r>
+        <w:rPr>
+          <w:rFonts w:ascii="Consolas" w:hAnsi="Consolas"/>
+          <w:noProof/>
+          <w:color w:val="24292E"/>
+          <w:sz w:val="18"/>
+          <w:szCs w:val="18"/>
+          <w:shd w:val="clear" w:color="auto" w:fill="FFFFFF"/>
+        </w:rPr>
+        <w:drawing>
+          <wp:inline distT="0" distB="0" distL="0" distR="0" wp14:anchorId="74484C61" wp14:editId="14A70CCB">
+            <wp:extent cx="5001323" cy="1305107"/>
+            <wp:effectExtent l="0" t="0" r="8890" b="9525"/>
+            <wp:docPr id="39" name="Picture 39"/>
+            <wp:cNvGraphicFramePr>
+              <a:graphicFrameLocks xmlns:a="http://schemas.openxmlformats.org/drawingml/2006/main" noChangeAspect="1"/>
+            </wp:cNvGraphicFramePr>
+            <a:graphic xmlns:a="http://schemas.openxmlformats.org/drawingml/2006/main">
+              <a:graphicData uri="http://schemas.openxmlformats.org/drawingml/2006/picture">
+                <pic:pic xmlns:pic="http://schemas.openxmlformats.org/drawingml/2006/picture">
+                  <pic:nvPicPr>
+                    <pic:cNvPr id="1" name=""/>
+                    <pic:cNvPicPr/>
+                  </pic:nvPicPr>
+                  <pic:blipFill>
+                    <a:blip r:embed="rId31"/>
+                    <a:stretch>
+                      <a:fillRect/>
+                    </a:stretch>
+                  </pic:blipFill>
+                  <pic:spPr>
+                    <a:xfrm>
+                      <a:off x="0" y="0"/>
+                      <a:ext cx="5001323" cy="1305107"/>
+                    </a:xfrm>
+                    <a:prstGeom prst="rect">
+                      <a:avLst/>
+                    </a:prstGeom>
+                  </pic:spPr>
+                </pic:pic>
+              </a:graphicData>
+            </a:graphic>
+          </wp:inline>
+        </w:drawing>
+      </w:r>
     </w:p>
     <w:p>
       <w:pPr>

</xml_diff>